<commit_message>
jasper community 자료모음.docx 업데이트
</commit_message>
<xml_diff>
--- a/Jasper Community 공식자료들 모음.docx
+++ b/Jasper Community 공식자료들 모음.docx
@@ -2,6 +2,1554 @@
 <file path=word/document.xml><?xml version="1.0" encoding="utf-8"?>
 <w:document xmlns:wpc="http://schemas.microsoft.com/office/word/2010/wordprocessingCanvas" xmlns:mc="http://schemas.openxmlformats.org/markup-compatibility/2006" xmlns:o="urn:schemas-microsoft-com:office:office" xmlns:r="http://schemas.openxmlformats.org/officeDocument/2006/relationships" xmlns:m="http://schemas.openxmlformats.org/officeDocument/2006/math" xmlns:v="urn:schemas-microsoft-com:vml" xmlns:wp14="http://schemas.microsoft.com/office/word/2010/wordprocessingDrawing" xmlns:wp="http://schemas.openxmlformats.org/drawingml/2006/wordprocessingDrawing" xmlns:w10="urn:schemas-microsoft-com:office:word" xmlns:w="http://schemas.openxmlformats.org/wordprocessingml/2006/main" xmlns:w14="http://schemas.microsoft.com/office/word/2010/wordml" xmlns:w15="http://schemas.microsoft.com/office/word/2012/wordml" xmlns:wpg="http://schemas.microsoft.com/office/word/2010/wordprocessingGroup" xmlns:wpi="http://schemas.microsoft.com/office/word/2010/wordprocessingInk" xmlns:wne="http://schemas.microsoft.com/office/word/2006/wordml" xmlns:wps="http://schemas.microsoft.com/office/word/2010/wordprocessingShape" mc:Ignorable="w14 w15 wp14">
   <w:body>
+    <w:p>
+      <w:pPr>
+        <w:rPr>
+          <w:rFonts w:ascii="굴림" w:eastAsia="굴림" w:hAnsi="굴림" w:cs="굴림"/>
+          <w:b/>
+          <w:bCs/>
+          <w:kern w:val="36"/>
+          <w:sz w:val="48"/>
+          <w:szCs w:val="48"/>
+        </w:rPr>
+      </w:pPr>
+    </w:p>
+    <w:p>
+      <w:pPr>
+        <w:rPr>
+          <w:rFonts w:ascii="굴림" w:eastAsia="굴림" w:hAnsi="굴림" w:cs="굴림"/>
+          <w:b/>
+          <w:bCs/>
+          <w:kern w:val="36"/>
+          <w:sz w:val="48"/>
+          <w:szCs w:val="48"/>
+        </w:rPr>
+      </w:pPr>
+    </w:p>
+    <w:p>
+      <w:pPr>
+        <w:rPr>
+          <w:rFonts w:ascii="굴림" w:eastAsia="굴림" w:hAnsi="굴림" w:cs="굴림"/>
+          <w:b/>
+          <w:bCs/>
+          <w:kern w:val="36"/>
+          <w:sz w:val="48"/>
+          <w:szCs w:val="48"/>
+        </w:rPr>
+      </w:pPr>
+    </w:p>
+    <w:p>
+      <w:pPr>
+        <w:rPr>
+          <w:rFonts w:ascii="굴림" w:eastAsia="굴림" w:hAnsi="굴림" w:cs="굴림"/>
+          <w:b/>
+          <w:bCs/>
+          <w:kern w:val="36"/>
+          <w:sz w:val="48"/>
+          <w:szCs w:val="48"/>
+        </w:rPr>
+      </w:pPr>
+    </w:p>
+    <w:p>
+      <w:pPr>
+        <w:rPr>
+          <w:rFonts w:ascii="굴림" w:eastAsia="굴림" w:hAnsi="굴림" w:cs="굴림"/>
+          <w:b/>
+          <w:bCs/>
+          <w:kern w:val="36"/>
+          <w:sz w:val="48"/>
+          <w:szCs w:val="48"/>
+        </w:rPr>
+      </w:pPr>
+    </w:p>
+    <w:p>
+      <w:pPr>
+        <w:rPr>
+          <w:rFonts w:ascii="굴림" w:eastAsia="굴림" w:hAnsi="굴림" w:cs="굴림" w:hint="eastAsia"/>
+          <w:b/>
+          <w:bCs/>
+          <w:kern w:val="36"/>
+          <w:sz w:val="48"/>
+          <w:szCs w:val="48"/>
+        </w:rPr>
+      </w:pPr>
+      <w:r>
+        <w:rPr>
+          <w:rFonts w:ascii="굴림" w:eastAsia="굴림" w:hAnsi="굴림" w:cs="굴림" w:hint="eastAsia"/>
+          <w:b/>
+          <w:bCs/>
+          <w:kern w:val="36"/>
+          <w:sz w:val="48"/>
+          <w:szCs w:val="48"/>
+        </w:rPr>
+        <w:t>Jasper Community 공식 자료 모음</w:t>
+      </w:r>
+    </w:p>
+    <w:p>
+      <w:pPr>
+        <w:rPr>
+          <w:rFonts w:ascii="굴림" w:eastAsia="굴림" w:hAnsi="굴림" w:cs="굴림"/>
+          <w:b/>
+          <w:bCs/>
+          <w:kern w:val="36"/>
+          <w:sz w:val="48"/>
+          <w:szCs w:val="48"/>
+        </w:rPr>
+      </w:pPr>
+    </w:p>
+    <w:p>
+      <w:pPr>
+        <w:rPr>
+          <w:rFonts w:ascii="굴림" w:eastAsia="굴림" w:hAnsi="굴림" w:cs="굴림"/>
+          <w:b/>
+          <w:bCs/>
+          <w:kern w:val="36"/>
+          <w:sz w:val="48"/>
+          <w:szCs w:val="48"/>
+        </w:rPr>
+      </w:pPr>
+    </w:p>
+    <w:p>
+      <w:pPr>
+        <w:rPr>
+          <w:rFonts w:ascii="굴림" w:eastAsia="굴림" w:hAnsi="굴림" w:cs="굴림"/>
+          <w:b/>
+          <w:bCs/>
+          <w:kern w:val="36"/>
+          <w:sz w:val="48"/>
+          <w:szCs w:val="48"/>
+        </w:rPr>
+      </w:pPr>
+    </w:p>
+    <w:p>
+      <w:pPr>
+        <w:rPr>
+          <w:rFonts w:ascii="굴림" w:eastAsia="굴림" w:hAnsi="굴림" w:cs="굴림"/>
+          <w:b/>
+          <w:bCs/>
+          <w:kern w:val="36"/>
+          <w:sz w:val="48"/>
+          <w:szCs w:val="48"/>
+        </w:rPr>
+      </w:pPr>
+    </w:p>
+    <w:p>
+      <w:pPr>
+        <w:rPr>
+          <w:rFonts w:ascii="굴림" w:eastAsia="굴림" w:hAnsi="굴림" w:cs="굴림"/>
+          <w:b/>
+          <w:bCs/>
+          <w:kern w:val="36"/>
+          <w:sz w:val="48"/>
+          <w:szCs w:val="48"/>
+        </w:rPr>
+      </w:pPr>
+    </w:p>
+    <w:p>
+      <w:pPr>
+        <w:rPr>
+          <w:rFonts w:ascii="굴림" w:eastAsia="굴림" w:hAnsi="굴림" w:cs="굴림"/>
+          <w:b/>
+          <w:bCs/>
+          <w:kern w:val="36"/>
+          <w:sz w:val="48"/>
+          <w:szCs w:val="48"/>
+        </w:rPr>
+      </w:pPr>
+    </w:p>
+    <w:p>
+      <w:pPr>
+        <w:rPr>
+          <w:rFonts w:ascii="굴림" w:eastAsia="굴림" w:hAnsi="굴림" w:cs="굴림"/>
+          <w:b/>
+          <w:bCs/>
+          <w:kern w:val="36"/>
+          <w:sz w:val="48"/>
+          <w:szCs w:val="48"/>
+        </w:rPr>
+      </w:pPr>
+    </w:p>
+    <w:p>
+      <w:pPr>
+        <w:rPr>
+          <w:rFonts w:ascii="굴림" w:eastAsia="굴림" w:hAnsi="굴림" w:cs="굴림"/>
+          <w:b/>
+          <w:bCs/>
+          <w:kern w:val="36"/>
+          <w:sz w:val="48"/>
+          <w:szCs w:val="48"/>
+        </w:rPr>
+      </w:pPr>
+    </w:p>
+    <w:p>
+      <w:pPr>
+        <w:jc w:val="right"/>
+        <w:rPr>
+          <w:rFonts w:ascii="굴림" w:eastAsia="굴림" w:hAnsi="굴림" w:cs="굴림"/>
+          <w:b/>
+          <w:bCs/>
+          <w:kern w:val="36"/>
+          <w:sz w:val="48"/>
+          <w:szCs w:val="48"/>
+        </w:rPr>
+      </w:pPr>
+      <w:proofErr w:type="spellStart"/>
+      <w:r>
+        <w:rPr>
+          <w:rFonts w:ascii="굴림" w:eastAsia="굴림" w:hAnsi="굴림" w:cs="굴림" w:hint="eastAsia"/>
+          <w:b/>
+          <w:bCs/>
+          <w:kern w:val="36"/>
+          <w:sz w:val="48"/>
+          <w:szCs w:val="48"/>
+        </w:rPr>
+        <w:t>정순구꺼</w:t>
+      </w:r>
+      <w:proofErr w:type="spellEnd"/>
+    </w:p>
+    <w:p>
+      <w:pPr>
+        <w:rPr>
+          <w:rFonts w:ascii="굴림" w:eastAsia="굴림" w:hAnsi="굴림" w:cs="굴림"/>
+          <w:b/>
+          <w:bCs/>
+          <w:kern w:val="36"/>
+          <w:sz w:val="48"/>
+          <w:szCs w:val="48"/>
+        </w:rPr>
+      </w:pPr>
+    </w:p>
+    <w:sdt>
+      <w:sdtPr>
+        <w:rPr>
+          <w:lang w:val="ko-KR"/>
+        </w:rPr>
+        <w:id w:val="-1325277152"/>
+        <w:docPartObj>
+          <w:docPartGallery w:val="Table of Contents"/>
+          <w:docPartUnique/>
+        </w:docPartObj>
+      </w:sdtPr>
+      <w:sdtEndPr>
+        <w:rPr>
+          <w:rFonts w:asciiTheme="minorHAnsi" w:eastAsiaTheme="minorEastAsia" w:hAnsiTheme="minorHAnsi" w:cstheme="minorBidi"/>
+          <w:b/>
+          <w:bCs/>
+          <w:color w:val="auto"/>
+          <w:kern w:val="2"/>
+          <w:sz w:val="20"/>
+          <w:szCs w:val="22"/>
+        </w:rPr>
+      </w:sdtEndPr>
+      <w:sdtContent>
+        <w:p>
+          <w:pPr>
+            <w:pStyle w:val="TOC"/>
+            <w:rPr>
+              <w:rFonts w:hint="eastAsia"/>
+            </w:rPr>
+          </w:pPr>
+          <w:r>
+            <w:rPr>
+              <w:rFonts w:hint="eastAsia"/>
+              <w:lang w:val="ko-KR"/>
+            </w:rPr>
+            <w:t>ind</w:t>
+          </w:r>
+          <w:bookmarkStart w:id="0" w:name="_GoBack"/>
+          <w:bookmarkEnd w:id="0"/>
+          <w:r>
+            <w:rPr>
+              <w:rFonts w:hint="eastAsia"/>
+              <w:lang w:val="ko-KR"/>
+            </w:rPr>
+            <w:t>ex</w:t>
+          </w:r>
+        </w:p>
+        <w:p>
+          <w:pPr>
+            <w:pStyle w:val="10"/>
+            <w:tabs>
+              <w:tab w:val="right" w:leader="dot" w:pos="9016"/>
+            </w:tabs>
+            <w:rPr>
+              <w:noProof/>
+            </w:rPr>
+          </w:pPr>
+          <w:r>
+            <w:fldChar w:fldCharType="begin"/>
+          </w:r>
+          <w:r>
+            <w:instrText xml:space="preserve"> TOC \o "1-3" \h \z \u </w:instrText>
+          </w:r>
+          <w:r>
+            <w:fldChar w:fldCharType="separate"/>
+          </w:r>
+          <w:hyperlink w:anchor="_Toc515652118" w:history="1">
+            <w:r>
+              <w:rPr>
+                <w:rStyle w:val="a3"/>
+                <w:rFonts w:ascii="굴림" w:eastAsia="굴림" w:hAnsi="굴림" w:cs="굴림"/>
+                <w:b/>
+                <w:bCs/>
+                <w:noProof/>
+                <w:kern w:val="36"/>
+              </w:rPr>
+              <w:t>Working with the JRDataSource Interface</w:t>
+            </w:r>
+            <w:r>
+              <w:rPr>
+                <w:noProof/>
+                <w:webHidden/>
+              </w:rPr>
+              <w:tab/>
+            </w:r>
+            <w:r>
+              <w:rPr>
+                <w:noProof/>
+                <w:webHidden/>
+              </w:rPr>
+              <w:fldChar w:fldCharType="begin"/>
+            </w:r>
+            <w:r>
+              <w:rPr>
+                <w:noProof/>
+                <w:webHidden/>
+              </w:rPr>
+              <w:instrText xml:space="preserve"> PAGEREF _Toc515652118 \h </w:instrText>
+            </w:r>
+            <w:r>
+              <w:rPr>
+                <w:noProof/>
+                <w:webHidden/>
+              </w:rPr>
+            </w:r>
+            <w:r>
+              <w:rPr>
+                <w:noProof/>
+                <w:webHidden/>
+              </w:rPr>
+              <w:fldChar w:fldCharType="separate"/>
+            </w:r>
+            <w:r>
+              <w:rPr>
+                <w:noProof/>
+                <w:webHidden/>
+              </w:rPr>
+              <w:t>2</w:t>
+            </w:r>
+            <w:r>
+              <w:rPr>
+                <w:noProof/>
+                <w:webHidden/>
+              </w:rPr>
+              <w:fldChar w:fldCharType="end"/>
+            </w:r>
+          </w:hyperlink>
+        </w:p>
+        <w:p>
+          <w:pPr>
+            <w:pStyle w:val="20"/>
+            <w:tabs>
+              <w:tab w:val="right" w:leader="dot" w:pos="9016"/>
+            </w:tabs>
+            <w:ind w:left="400"/>
+            <w:rPr>
+              <w:noProof/>
+            </w:rPr>
+          </w:pPr>
+          <w:hyperlink w:anchor="_Toc515652119" w:history="1">
+            <w:r>
+              <w:rPr>
+                <w:rStyle w:val="a3"/>
+                <w:rFonts w:ascii="굴림" w:eastAsia="굴림" w:hAnsi="굴림" w:cs="굴림"/>
+                <w:b/>
+                <w:bCs/>
+                <w:noProof/>
+                <w:kern w:val="0"/>
+              </w:rPr>
+              <w:t>Working with the JRDataSource Interface</w:t>
+            </w:r>
+            <w:r>
+              <w:rPr>
+                <w:noProof/>
+                <w:webHidden/>
+              </w:rPr>
+              <w:tab/>
+            </w:r>
+            <w:r>
+              <w:rPr>
+                <w:noProof/>
+                <w:webHidden/>
+              </w:rPr>
+              <w:fldChar w:fldCharType="begin"/>
+            </w:r>
+            <w:r>
+              <w:rPr>
+                <w:noProof/>
+                <w:webHidden/>
+              </w:rPr>
+              <w:instrText xml:space="preserve"> PAGEREF _Toc515652119 \h </w:instrText>
+            </w:r>
+            <w:r>
+              <w:rPr>
+                <w:noProof/>
+                <w:webHidden/>
+              </w:rPr>
+            </w:r>
+            <w:r>
+              <w:rPr>
+                <w:noProof/>
+                <w:webHidden/>
+              </w:rPr>
+              <w:fldChar w:fldCharType="separate"/>
+            </w:r>
+            <w:r>
+              <w:rPr>
+                <w:noProof/>
+                <w:webHidden/>
+              </w:rPr>
+              <w:t>3</w:t>
+            </w:r>
+            <w:r>
+              <w:rPr>
+                <w:noProof/>
+                <w:webHidden/>
+              </w:rPr>
+              <w:fldChar w:fldCharType="end"/>
+            </w:r>
+          </w:hyperlink>
+        </w:p>
+        <w:p>
+          <w:pPr>
+            <w:pStyle w:val="30"/>
+            <w:tabs>
+              <w:tab w:val="right" w:leader="dot" w:pos="9016"/>
+            </w:tabs>
+            <w:ind w:left="800"/>
+            <w:rPr>
+              <w:noProof/>
+            </w:rPr>
+          </w:pPr>
+          <w:hyperlink w:anchor="_Toc515652120" w:history="1">
+            <w:r>
+              <w:rPr>
+                <w:rStyle w:val="a3"/>
+                <w:rFonts w:ascii="굴림" w:eastAsia="굴림" w:hAnsi="굴림" w:cs="굴림"/>
+                <w:b/>
+                <w:bCs/>
+                <w:noProof/>
+                <w:kern w:val="0"/>
+              </w:rPr>
+              <w:t>Understanding the JRDataSource Interface</w:t>
+            </w:r>
+            <w:r>
+              <w:rPr>
+                <w:noProof/>
+                <w:webHidden/>
+              </w:rPr>
+              <w:tab/>
+            </w:r>
+            <w:r>
+              <w:rPr>
+                <w:noProof/>
+                <w:webHidden/>
+              </w:rPr>
+              <w:fldChar w:fldCharType="begin"/>
+            </w:r>
+            <w:r>
+              <w:rPr>
+                <w:noProof/>
+                <w:webHidden/>
+              </w:rPr>
+              <w:instrText xml:space="preserve"> PAGEREF _Toc515652120 \h </w:instrText>
+            </w:r>
+            <w:r>
+              <w:rPr>
+                <w:noProof/>
+                <w:webHidden/>
+              </w:rPr>
+            </w:r>
+            <w:r>
+              <w:rPr>
+                <w:noProof/>
+                <w:webHidden/>
+              </w:rPr>
+              <w:fldChar w:fldCharType="separate"/>
+            </w:r>
+            <w:r>
+              <w:rPr>
+                <w:noProof/>
+                <w:webHidden/>
+              </w:rPr>
+              <w:t>3</w:t>
+            </w:r>
+            <w:r>
+              <w:rPr>
+                <w:noProof/>
+                <w:webHidden/>
+              </w:rPr>
+              <w:fldChar w:fldCharType="end"/>
+            </w:r>
+          </w:hyperlink>
+        </w:p>
+        <w:p>
+          <w:pPr>
+            <w:pStyle w:val="30"/>
+            <w:tabs>
+              <w:tab w:val="right" w:leader="dot" w:pos="9016"/>
+            </w:tabs>
+            <w:ind w:left="800"/>
+            <w:rPr>
+              <w:noProof/>
+            </w:rPr>
+          </w:pPr>
+          <w:hyperlink w:anchor="_Toc515652121" w:history="1">
+            <w:r>
+              <w:rPr>
+                <w:rStyle w:val="a3"/>
+                <w:rFonts w:ascii="굴림" w:eastAsia="굴림" w:hAnsi="굴림" w:cs="굴림"/>
+                <w:b/>
+                <w:bCs/>
+                <w:noProof/>
+                <w:kern w:val="0"/>
+              </w:rPr>
+              <w:t>Implementing a New JRDataSource</w:t>
+            </w:r>
+            <w:r>
+              <w:rPr>
+                <w:noProof/>
+                <w:webHidden/>
+              </w:rPr>
+              <w:tab/>
+            </w:r>
+            <w:r>
+              <w:rPr>
+                <w:noProof/>
+                <w:webHidden/>
+              </w:rPr>
+              <w:fldChar w:fldCharType="begin"/>
+            </w:r>
+            <w:r>
+              <w:rPr>
+                <w:noProof/>
+                <w:webHidden/>
+              </w:rPr>
+              <w:instrText xml:space="preserve"> PAGEREF _Toc515652121 \h </w:instrText>
+            </w:r>
+            <w:r>
+              <w:rPr>
+                <w:noProof/>
+                <w:webHidden/>
+              </w:rPr>
+            </w:r>
+            <w:r>
+              <w:rPr>
+                <w:noProof/>
+                <w:webHidden/>
+              </w:rPr>
+              <w:fldChar w:fldCharType="separate"/>
+            </w:r>
+            <w:r>
+              <w:rPr>
+                <w:noProof/>
+                <w:webHidden/>
+              </w:rPr>
+              <w:t>4</w:t>
+            </w:r>
+            <w:r>
+              <w:rPr>
+                <w:noProof/>
+                <w:webHidden/>
+              </w:rPr>
+              <w:fldChar w:fldCharType="end"/>
+            </w:r>
+          </w:hyperlink>
+        </w:p>
+        <w:p>
+          <w:pPr>
+            <w:pStyle w:val="30"/>
+            <w:tabs>
+              <w:tab w:val="right" w:leader="dot" w:pos="9016"/>
+            </w:tabs>
+            <w:ind w:left="800"/>
+            <w:rPr>
+              <w:noProof/>
+            </w:rPr>
+          </w:pPr>
+          <w:hyperlink w:anchor="_Toc515652122" w:history="1">
+            <w:r>
+              <w:rPr>
+                <w:rStyle w:val="a3"/>
+                <w:rFonts w:ascii="굴림" w:eastAsia="굴림" w:hAnsi="굴림" w:cs="굴림"/>
+                <w:b/>
+                <w:bCs/>
+                <w:noProof/>
+                <w:kern w:val="0"/>
+              </w:rPr>
+              <w:t>Using a Custom JasperReports Data Source with Jaspersoft Studio</w:t>
+            </w:r>
+            <w:r>
+              <w:rPr>
+                <w:noProof/>
+                <w:webHidden/>
+              </w:rPr>
+              <w:tab/>
+            </w:r>
+            <w:r>
+              <w:rPr>
+                <w:noProof/>
+                <w:webHidden/>
+              </w:rPr>
+              <w:fldChar w:fldCharType="begin"/>
+            </w:r>
+            <w:r>
+              <w:rPr>
+                <w:noProof/>
+                <w:webHidden/>
+              </w:rPr>
+              <w:instrText xml:space="preserve"> PAGEREF _Toc515652122 \h </w:instrText>
+            </w:r>
+            <w:r>
+              <w:rPr>
+                <w:noProof/>
+                <w:webHidden/>
+              </w:rPr>
+            </w:r>
+            <w:r>
+              <w:rPr>
+                <w:noProof/>
+                <w:webHidden/>
+              </w:rPr>
+              <w:fldChar w:fldCharType="separate"/>
+            </w:r>
+            <w:r>
+              <w:rPr>
+                <w:noProof/>
+                <w:webHidden/>
+              </w:rPr>
+              <w:t>6</w:t>
+            </w:r>
+            <w:r>
+              <w:rPr>
+                <w:noProof/>
+                <w:webHidden/>
+              </w:rPr>
+              <w:fldChar w:fldCharType="end"/>
+            </w:r>
+          </w:hyperlink>
+        </w:p>
+        <w:p>
+          <w:pPr>
+            <w:pStyle w:val="10"/>
+            <w:tabs>
+              <w:tab w:val="right" w:leader="dot" w:pos="9016"/>
+            </w:tabs>
+            <w:rPr>
+              <w:noProof/>
+            </w:rPr>
+          </w:pPr>
+          <w:hyperlink w:anchor="_Toc515652123" w:history="1">
+            <w:r>
+              <w:rPr>
+                <w:rStyle w:val="a3"/>
+                <w:noProof/>
+              </w:rPr>
+              <w:t>How to create and use a JRDataSourceProvider adapter</w:t>
+            </w:r>
+            <w:r>
+              <w:rPr>
+                <w:noProof/>
+                <w:webHidden/>
+              </w:rPr>
+              <w:tab/>
+            </w:r>
+            <w:r>
+              <w:rPr>
+                <w:noProof/>
+                <w:webHidden/>
+              </w:rPr>
+              <w:fldChar w:fldCharType="begin"/>
+            </w:r>
+            <w:r>
+              <w:rPr>
+                <w:noProof/>
+                <w:webHidden/>
+              </w:rPr>
+              <w:instrText xml:space="preserve"> PAGEREF _Toc515652123 \h </w:instrText>
+            </w:r>
+            <w:r>
+              <w:rPr>
+                <w:noProof/>
+                <w:webHidden/>
+              </w:rPr>
+            </w:r>
+            <w:r>
+              <w:rPr>
+                <w:noProof/>
+                <w:webHidden/>
+              </w:rPr>
+              <w:fldChar w:fldCharType="separate"/>
+            </w:r>
+            <w:r>
+              <w:rPr>
+                <w:noProof/>
+                <w:webHidden/>
+              </w:rPr>
+              <w:t>8</w:t>
+            </w:r>
+            <w:r>
+              <w:rPr>
+                <w:noProof/>
+                <w:webHidden/>
+              </w:rPr>
+              <w:fldChar w:fldCharType="end"/>
+            </w:r>
+          </w:hyperlink>
+        </w:p>
+        <w:p>
+          <w:pPr>
+            <w:pStyle w:val="20"/>
+            <w:tabs>
+              <w:tab w:val="right" w:leader="dot" w:pos="9016"/>
+            </w:tabs>
+            <w:ind w:left="400"/>
+            <w:rPr>
+              <w:noProof/>
+            </w:rPr>
+          </w:pPr>
+          <w:hyperlink w:anchor="_Toc515652124" w:history="1">
+            <w:r>
+              <w:rPr>
+                <w:rStyle w:val="a3"/>
+                <w:noProof/>
+              </w:rPr>
+              <w:t>Overview</w:t>
+            </w:r>
+            <w:r>
+              <w:rPr>
+                <w:noProof/>
+                <w:webHidden/>
+              </w:rPr>
+              <w:tab/>
+            </w:r>
+            <w:r>
+              <w:rPr>
+                <w:noProof/>
+                <w:webHidden/>
+              </w:rPr>
+              <w:fldChar w:fldCharType="begin"/>
+            </w:r>
+            <w:r>
+              <w:rPr>
+                <w:noProof/>
+                <w:webHidden/>
+              </w:rPr>
+              <w:instrText xml:space="preserve"> PAGEREF _Toc515652124 \h </w:instrText>
+            </w:r>
+            <w:r>
+              <w:rPr>
+                <w:noProof/>
+                <w:webHidden/>
+              </w:rPr>
+            </w:r>
+            <w:r>
+              <w:rPr>
+                <w:noProof/>
+                <w:webHidden/>
+              </w:rPr>
+              <w:fldChar w:fldCharType="separate"/>
+            </w:r>
+            <w:r>
+              <w:rPr>
+                <w:noProof/>
+                <w:webHidden/>
+              </w:rPr>
+              <w:t>8</w:t>
+            </w:r>
+            <w:r>
+              <w:rPr>
+                <w:noProof/>
+                <w:webHidden/>
+              </w:rPr>
+              <w:fldChar w:fldCharType="end"/>
+            </w:r>
+          </w:hyperlink>
+        </w:p>
+        <w:p>
+          <w:pPr>
+            <w:pStyle w:val="20"/>
+            <w:tabs>
+              <w:tab w:val="right" w:leader="dot" w:pos="9016"/>
+            </w:tabs>
+            <w:ind w:left="400"/>
+            <w:rPr>
+              <w:noProof/>
+            </w:rPr>
+          </w:pPr>
+          <w:hyperlink w:anchor="_Toc515652125" w:history="1">
+            <w:r>
+              <w:rPr>
+                <w:rStyle w:val="a3"/>
+                <w:noProof/>
+              </w:rPr>
+              <w:t>The interface JRDataSourceProvider</w:t>
+            </w:r>
+            <w:r>
+              <w:rPr>
+                <w:noProof/>
+                <w:webHidden/>
+              </w:rPr>
+              <w:tab/>
+            </w:r>
+            <w:r>
+              <w:rPr>
+                <w:noProof/>
+                <w:webHidden/>
+              </w:rPr>
+              <w:fldChar w:fldCharType="begin"/>
+            </w:r>
+            <w:r>
+              <w:rPr>
+                <w:noProof/>
+                <w:webHidden/>
+              </w:rPr>
+              <w:instrText xml:space="preserve"> PAGEREF _Toc515652125 \h </w:instrText>
+            </w:r>
+            <w:r>
+              <w:rPr>
+                <w:noProof/>
+                <w:webHidden/>
+              </w:rPr>
+            </w:r>
+            <w:r>
+              <w:rPr>
+                <w:noProof/>
+                <w:webHidden/>
+              </w:rPr>
+              <w:fldChar w:fldCharType="separate"/>
+            </w:r>
+            <w:r>
+              <w:rPr>
+                <w:noProof/>
+                <w:webHidden/>
+              </w:rPr>
+              <w:t>8</w:t>
+            </w:r>
+            <w:r>
+              <w:rPr>
+                <w:noProof/>
+                <w:webHidden/>
+              </w:rPr>
+              <w:fldChar w:fldCharType="end"/>
+            </w:r>
+          </w:hyperlink>
+        </w:p>
+        <w:p>
+          <w:pPr>
+            <w:pStyle w:val="20"/>
+            <w:tabs>
+              <w:tab w:val="right" w:leader="dot" w:pos="9016"/>
+            </w:tabs>
+            <w:ind w:left="400"/>
+            <w:rPr>
+              <w:noProof/>
+            </w:rPr>
+          </w:pPr>
+          <w:hyperlink w:anchor="_Toc515652126" w:history="1">
+            <w:r>
+              <w:rPr>
+                <w:rStyle w:val="a3"/>
+                <w:noProof/>
+              </w:rPr>
+              <w:t>Location of the class</w:t>
+            </w:r>
+            <w:r>
+              <w:rPr>
+                <w:noProof/>
+                <w:webHidden/>
+              </w:rPr>
+              <w:tab/>
+            </w:r>
+            <w:r>
+              <w:rPr>
+                <w:noProof/>
+                <w:webHidden/>
+              </w:rPr>
+              <w:fldChar w:fldCharType="begin"/>
+            </w:r>
+            <w:r>
+              <w:rPr>
+                <w:noProof/>
+                <w:webHidden/>
+              </w:rPr>
+              <w:instrText xml:space="preserve"> PAGEREF _Toc515652126 \h </w:instrText>
+            </w:r>
+            <w:r>
+              <w:rPr>
+                <w:noProof/>
+                <w:webHidden/>
+              </w:rPr>
+            </w:r>
+            <w:r>
+              <w:rPr>
+                <w:noProof/>
+                <w:webHidden/>
+              </w:rPr>
+              <w:fldChar w:fldCharType="separate"/>
+            </w:r>
+            <w:r>
+              <w:rPr>
+                <w:noProof/>
+                <w:webHidden/>
+              </w:rPr>
+              <w:t>9</w:t>
+            </w:r>
+            <w:r>
+              <w:rPr>
+                <w:noProof/>
+                <w:webHidden/>
+              </w:rPr>
+              <w:fldChar w:fldCharType="end"/>
+            </w:r>
+          </w:hyperlink>
+        </w:p>
+        <w:p>
+          <w:pPr>
+            <w:pStyle w:val="20"/>
+            <w:tabs>
+              <w:tab w:val="right" w:leader="dot" w:pos="9016"/>
+            </w:tabs>
+            <w:ind w:left="400"/>
+            <w:rPr>
+              <w:noProof/>
+            </w:rPr>
+          </w:pPr>
+          <w:hyperlink w:anchor="_Toc515652127" w:history="1">
+            <w:r>
+              <w:rPr>
+                <w:rStyle w:val="a3"/>
+                <w:noProof/>
+              </w:rPr>
+              <w:t>Creation of the Data Adapter</w:t>
+            </w:r>
+            <w:r>
+              <w:rPr>
+                <w:noProof/>
+                <w:webHidden/>
+              </w:rPr>
+              <w:tab/>
+            </w:r>
+            <w:r>
+              <w:rPr>
+                <w:noProof/>
+                <w:webHidden/>
+              </w:rPr>
+              <w:fldChar w:fldCharType="begin"/>
+            </w:r>
+            <w:r>
+              <w:rPr>
+                <w:noProof/>
+                <w:webHidden/>
+              </w:rPr>
+              <w:instrText xml:space="preserve"> PAGEREF _Toc515652127 \h </w:instrText>
+            </w:r>
+            <w:r>
+              <w:rPr>
+                <w:noProof/>
+                <w:webHidden/>
+              </w:rPr>
+            </w:r>
+            <w:r>
+              <w:rPr>
+                <w:noProof/>
+                <w:webHidden/>
+              </w:rPr>
+              <w:fldChar w:fldCharType="separate"/>
+            </w:r>
+            <w:r>
+              <w:rPr>
+                <w:noProof/>
+                <w:webHidden/>
+              </w:rPr>
+              <w:t>9</w:t>
+            </w:r>
+            <w:r>
+              <w:rPr>
+                <w:noProof/>
+                <w:webHidden/>
+              </w:rPr>
+              <w:fldChar w:fldCharType="end"/>
+            </w:r>
+          </w:hyperlink>
+        </w:p>
+        <w:p>
+          <w:pPr>
+            <w:pStyle w:val="20"/>
+            <w:tabs>
+              <w:tab w:val="right" w:leader="dot" w:pos="9016"/>
+            </w:tabs>
+            <w:ind w:left="400"/>
+            <w:rPr>
+              <w:noProof/>
+            </w:rPr>
+          </w:pPr>
+          <w:hyperlink w:anchor="_Toc515652128" w:history="1">
+            <w:r>
+              <w:rPr>
+                <w:rStyle w:val="a3"/>
+                <w:rFonts w:ascii="Arial" w:hAnsi="Arial" w:cs="Arial"/>
+                <w:noProof/>
+              </w:rPr>
+              <w:t>Creation of the Report</w:t>
+            </w:r>
+            <w:r>
+              <w:rPr>
+                <w:noProof/>
+                <w:webHidden/>
+              </w:rPr>
+              <w:tab/>
+            </w:r>
+            <w:r>
+              <w:rPr>
+                <w:noProof/>
+                <w:webHidden/>
+              </w:rPr>
+              <w:fldChar w:fldCharType="begin"/>
+            </w:r>
+            <w:r>
+              <w:rPr>
+                <w:noProof/>
+                <w:webHidden/>
+              </w:rPr>
+              <w:instrText xml:space="preserve"> PAGEREF _Toc515652128 \h </w:instrText>
+            </w:r>
+            <w:r>
+              <w:rPr>
+                <w:noProof/>
+                <w:webHidden/>
+              </w:rPr>
+            </w:r>
+            <w:r>
+              <w:rPr>
+                <w:noProof/>
+                <w:webHidden/>
+              </w:rPr>
+              <w:fldChar w:fldCharType="separate"/>
+            </w:r>
+            <w:r>
+              <w:rPr>
+                <w:noProof/>
+                <w:webHidden/>
+              </w:rPr>
+              <w:t>10</w:t>
+            </w:r>
+            <w:r>
+              <w:rPr>
+                <w:noProof/>
+                <w:webHidden/>
+              </w:rPr>
+              <w:fldChar w:fldCharType="end"/>
+            </w:r>
+          </w:hyperlink>
+        </w:p>
+        <w:p>
+          <w:pPr>
+            <w:pStyle w:val="10"/>
+            <w:tabs>
+              <w:tab w:val="right" w:leader="dot" w:pos="9016"/>
+            </w:tabs>
+            <w:rPr>
+              <w:noProof/>
+            </w:rPr>
+          </w:pPr>
+          <w:hyperlink w:anchor="_Toc515652129" w:history="1">
+            <w:r>
+              <w:rPr>
+                <w:rStyle w:val="a3"/>
+                <w:rFonts w:ascii="굴림" w:eastAsia="굴림" w:hAnsi="굴림" w:cs="굴림"/>
+                <w:b/>
+                <w:bCs/>
+                <w:noProof/>
+                <w:kern w:val="36"/>
+              </w:rPr>
+              <w:t>How to create and use a JRDataSource adapter</w:t>
+            </w:r>
+            <w:r>
+              <w:rPr>
+                <w:noProof/>
+                <w:webHidden/>
+              </w:rPr>
+              <w:tab/>
+            </w:r>
+            <w:r>
+              <w:rPr>
+                <w:noProof/>
+                <w:webHidden/>
+              </w:rPr>
+              <w:fldChar w:fldCharType="begin"/>
+            </w:r>
+            <w:r>
+              <w:rPr>
+                <w:noProof/>
+                <w:webHidden/>
+              </w:rPr>
+              <w:instrText xml:space="preserve"> PAGEREF _Toc515652129 \h </w:instrText>
+            </w:r>
+            <w:r>
+              <w:rPr>
+                <w:noProof/>
+                <w:webHidden/>
+              </w:rPr>
+            </w:r>
+            <w:r>
+              <w:rPr>
+                <w:noProof/>
+                <w:webHidden/>
+              </w:rPr>
+              <w:fldChar w:fldCharType="separate"/>
+            </w:r>
+            <w:r>
+              <w:rPr>
+                <w:noProof/>
+                <w:webHidden/>
+              </w:rPr>
+              <w:t>11</w:t>
+            </w:r>
+            <w:r>
+              <w:rPr>
+                <w:noProof/>
+                <w:webHidden/>
+              </w:rPr>
+              <w:fldChar w:fldCharType="end"/>
+            </w:r>
+          </w:hyperlink>
+        </w:p>
+        <w:p>
+          <w:pPr>
+            <w:pStyle w:val="20"/>
+            <w:tabs>
+              <w:tab w:val="right" w:leader="dot" w:pos="9016"/>
+            </w:tabs>
+            <w:ind w:left="400"/>
+            <w:rPr>
+              <w:noProof/>
+            </w:rPr>
+          </w:pPr>
+          <w:hyperlink w:anchor="_Toc515652130" w:history="1">
+            <w:r>
+              <w:rPr>
+                <w:rStyle w:val="a3"/>
+                <w:rFonts w:ascii="굴림" w:eastAsia="굴림" w:hAnsi="굴림" w:cs="굴림"/>
+                <w:b/>
+                <w:bCs/>
+                <w:noProof/>
+                <w:kern w:val="0"/>
+              </w:rPr>
+              <w:t>Overview</w:t>
+            </w:r>
+            <w:r>
+              <w:rPr>
+                <w:noProof/>
+                <w:webHidden/>
+              </w:rPr>
+              <w:tab/>
+            </w:r>
+            <w:r>
+              <w:rPr>
+                <w:noProof/>
+                <w:webHidden/>
+              </w:rPr>
+              <w:fldChar w:fldCharType="begin"/>
+            </w:r>
+            <w:r>
+              <w:rPr>
+                <w:noProof/>
+                <w:webHidden/>
+              </w:rPr>
+              <w:instrText xml:space="preserve"> PAGEREF _Toc515652130 \h </w:instrText>
+            </w:r>
+            <w:r>
+              <w:rPr>
+                <w:noProof/>
+                <w:webHidden/>
+              </w:rPr>
+            </w:r>
+            <w:r>
+              <w:rPr>
+                <w:noProof/>
+                <w:webHidden/>
+              </w:rPr>
+              <w:fldChar w:fldCharType="separate"/>
+            </w:r>
+            <w:r>
+              <w:rPr>
+                <w:noProof/>
+                <w:webHidden/>
+              </w:rPr>
+              <w:t>11</w:t>
+            </w:r>
+            <w:r>
+              <w:rPr>
+                <w:noProof/>
+                <w:webHidden/>
+              </w:rPr>
+              <w:fldChar w:fldCharType="end"/>
+            </w:r>
+          </w:hyperlink>
+        </w:p>
+        <w:p>
+          <w:pPr>
+            <w:pStyle w:val="20"/>
+            <w:tabs>
+              <w:tab w:val="right" w:leader="dot" w:pos="9016"/>
+            </w:tabs>
+            <w:ind w:left="400"/>
+            <w:rPr>
+              <w:noProof/>
+            </w:rPr>
+          </w:pPr>
+          <w:hyperlink w:anchor="_Toc515652131" w:history="1">
+            <w:r>
+              <w:rPr>
+                <w:rStyle w:val="a3"/>
+                <w:rFonts w:ascii="굴림" w:eastAsia="굴림" w:hAnsi="굴림" w:cs="굴림"/>
+                <w:b/>
+                <w:bCs/>
+                <w:noProof/>
+                <w:kern w:val="0"/>
+              </w:rPr>
+              <w:t>The Class of the Custom Data Adapter</w:t>
+            </w:r>
+            <w:r>
+              <w:rPr>
+                <w:noProof/>
+                <w:webHidden/>
+              </w:rPr>
+              <w:tab/>
+            </w:r>
+            <w:r>
+              <w:rPr>
+                <w:noProof/>
+                <w:webHidden/>
+              </w:rPr>
+              <w:fldChar w:fldCharType="begin"/>
+            </w:r>
+            <w:r>
+              <w:rPr>
+                <w:noProof/>
+                <w:webHidden/>
+              </w:rPr>
+              <w:instrText xml:space="preserve"> PAGEREF _Toc515652131 \h </w:instrText>
+            </w:r>
+            <w:r>
+              <w:rPr>
+                <w:noProof/>
+                <w:webHidden/>
+              </w:rPr>
+            </w:r>
+            <w:r>
+              <w:rPr>
+                <w:noProof/>
+                <w:webHidden/>
+              </w:rPr>
+              <w:fldChar w:fldCharType="separate"/>
+            </w:r>
+            <w:r>
+              <w:rPr>
+                <w:noProof/>
+                <w:webHidden/>
+              </w:rPr>
+              <w:t>11</w:t>
+            </w:r>
+            <w:r>
+              <w:rPr>
+                <w:noProof/>
+                <w:webHidden/>
+              </w:rPr>
+              <w:fldChar w:fldCharType="end"/>
+            </w:r>
+          </w:hyperlink>
+        </w:p>
+        <w:p>
+          <w:pPr>
+            <w:pStyle w:val="20"/>
+            <w:tabs>
+              <w:tab w:val="right" w:leader="dot" w:pos="9016"/>
+            </w:tabs>
+            <w:ind w:left="400"/>
+            <w:rPr>
+              <w:noProof/>
+            </w:rPr>
+          </w:pPr>
+          <w:hyperlink w:anchor="_Toc515652132" w:history="1">
+            <w:r>
+              <w:rPr>
+                <w:rStyle w:val="a3"/>
+                <w:rFonts w:ascii="굴림" w:eastAsia="굴림" w:hAnsi="굴림" w:cs="굴림"/>
+                <w:b/>
+                <w:bCs/>
+                <w:noProof/>
+                <w:kern w:val="0"/>
+              </w:rPr>
+              <w:t>Location of the Class</w:t>
+            </w:r>
+            <w:r>
+              <w:rPr>
+                <w:noProof/>
+                <w:webHidden/>
+              </w:rPr>
+              <w:tab/>
+            </w:r>
+            <w:r>
+              <w:rPr>
+                <w:noProof/>
+                <w:webHidden/>
+              </w:rPr>
+              <w:fldChar w:fldCharType="begin"/>
+            </w:r>
+            <w:r>
+              <w:rPr>
+                <w:noProof/>
+                <w:webHidden/>
+              </w:rPr>
+              <w:instrText xml:space="preserve"> PAGEREF _Toc515652132 \h </w:instrText>
+            </w:r>
+            <w:r>
+              <w:rPr>
+                <w:noProof/>
+                <w:webHidden/>
+              </w:rPr>
+            </w:r>
+            <w:r>
+              <w:rPr>
+                <w:noProof/>
+                <w:webHidden/>
+              </w:rPr>
+              <w:fldChar w:fldCharType="separate"/>
+            </w:r>
+            <w:r>
+              <w:rPr>
+                <w:noProof/>
+                <w:webHidden/>
+              </w:rPr>
+              <w:t>12</w:t>
+            </w:r>
+            <w:r>
+              <w:rPr>
+                <w:noProof/>
+                <w:webHidden/>
+              </w:rPr>
+              <w:fldChar w:fldCharType="end"/>
+            </w:r>
+          </w:hyperlink>
+        </w:p>
+        <w:p>
+          <w:pPr>
+            <w:pStyle w:val="20"/>
+            <w:tabs>
+              <w:tab w:val="right" w:leader="dot" w:pos="9016"/>
+            </w:tabs>
+            <w:ind w:left="400"/>
+            <w:rPr>
+              <w:noProof/>
+            </w:rPr>
+          </w:pPr>
+          <w:hyperlink w:anchor="_Toc515652133" w:history="1">
+            <w:r>
+              <w:rPr>
+                <w:rStyle w:val="a3"/>
+                <w:rFonts w:ascii="굴림" w:eastAsia="굴림" w:hAnsi="굴림" w:cs="굴림"/>
+                <w:b/>
+                <w:bCs/>
+                <w:noProof/>
+                <w:kern w:val="0"/>
+              </w:rPr>
+              <w:t>Creation of the Data Adapter</w:t>
+            </w:r>
+            <w:r>
+              <w:rPr>
+                <w:noProof/>
+                <w:webHidden/>
+              </w:rPr>
+              <w:tab/>
+            </w:r>
+            <w:r>
+              <w:rPr>
+                <w:noProof/>
+                <w:webHidden/>
+              </w:rPr>
+              <w:fldChar w:fldCharType="begin"/>
+            </w:r>
+            <w:r>
+              <w:rPr>
+                <w:noProof/>
+                <w:webHidden/>
+              </w:rPr>
+              <w:instrText xml:space="preserve"> PAGEREF _Toc515652133 \h </w:instrText>
+            </w:r>
+            <w:r>
+              <w:rPr>
+                <w:noProof/>
+                <w:webHidden/>
+              </w:rPr>
+            </w:r>
+            <w:r>
+              <w:rPr>
+                <w:noProof/>
+                <w:webHidden/>
+              </w:rPr>
+              <w:fldChar w:fldCharType="separate"/>
+            </w:r>
+            <w:r>
+              <w:rPr>
+                <w:noProof/>
+                <w:webHidden/>
+              </w:rPr>
+              <w:t>13</w:t>
+            </w:r>
+            <w:r>
+              <w:rPr>
+                <w:noProof/>
+                <w:webHidden/>
+              </w:rPr>
+              <w:fldChar w:fldCharType="end"/>
+            </w:r>
+          </w:hyperlink>
+        </w:p>
+        <w:p>
+          <w:pPr>
+            <w:pStyle w:val="20"/>
+            <w:tabs>
+              <w:tab w:val="right" w:leader="dot" w:pos="9016"/>
+            </w:tabs>
+            <w:ind w:left="400"/>
+            <w:rPr>
+              <w:noProof/>
+            </w:rPr>
+          </w:pPr>
+          <w:hyperlink w:anchor="_Toc515652134" w:history="1">
+            <w:r>
+              <w:rPr>
+                <w:rStyle w:val="a3"/>
+                <w:rFonts w:ascii="굴림" w:eastAsia="굴림" w:hAnsi="굴림" w:cs="굴림"/>
+                <w:b/>
+                <w:bCs/>
+                <w:noProof/>
+                <w:kern w:val="0"/>
+              </w:rPr>
+              <w:t>Creation of the Report</w:t>
+            </w:r>
+            <w:r>
+              <w:rPr>
+                <w:noProof/>
+                <w:webHidden/>
+              </w:rPr>
+              <w:tab/>
+            </w:r>
+            <w:r>
+              <w:rPr>
+                <w:noProof/>
+                <w:webHidden/>
+              </w:rPr>
+              <w:fldChar w:fldCharType="begin"/>
+            </w:r>
+            <w:r>
+              <w:rPr>
+                <w:noProof/>
+                <w:webHidden/>
+              </w:rPr>
+              <w:instrText xml:space="preserve"> PAGEREF _Toc515652134 \h </w:instrText>
+            </w:r>
+            <w:r>
+              <w:rPr>
+                <w:noProof/>
+                <w:webHidden/>
+              </w:rPr>
+            </w:r>
+            <w:r>
+              <w:rPr>
+                <w:noProof/>
+                <w:webHidden/>
+              </w:rPr>
+              <w:fldChar w:fldCharType="separate"/>
+            </w:r>
+            <w:r>
+              <w:rPr>
+                <w:noProof/>
+                <w:webHidden/>
+              </w:rPr>
+              <w:t>14</w:t>
+            </w:r>
+            <w:r>
+              <w:rPr>
+                <w:noProof/>
+                <w:webHidden/>
+              </w:rPr>
+              <w:fldChar w:fldCharType="end"/>
+            </w:r>
+          </w:hyperlink>
+        </w:p>
+        <w:p>
+          <w:r>
+            <w:rPr>
+              <w:b/>
+              <w:bCs/>
+              <w:lang w:val="ko-KR"/>
+            </w:rPr>
+            <w:fldChar w:fldCharType="end"/>
+          </w:r>
+        </w:p>
+      </w:sdtContent>
+    </w:sdt>
+    <w:p>
+      <w:pPr>
+        <w:rPr>
+          <w:rFonts w:ascii="굴림" w:eastAsia="굴림" w:hAnsi="굴림" w:cs="굴림"/>
+          <w:b/>
+          <w:bCs/>
+          <w:kern w:val="36"/>
+          <w:sz w:val="48"/>
+          <w:szCs w:val="48"/>
+        </w:rPr>
+      </w:pPr>
+    </w:p>
+    <w:p>
+      <w:pPr>
+        <w:rPr>
+          <w:rFonts w:ascii="굴림" w:eastAsia="굴림" w:hAnsi="굴림" w:cs="굴림"/>
+          <w:b/>
+          <w:bCs/>
+          <w:kern w:val="36"/>
+          <w:sz w:val="48"/>
+          <w:szCs w:val="48"/>
+        </w:rPr>
+      </w:pPr>
+    </w:p>
+    <w:p>
+      <w:pPr>
+        <w:rPr>
+          <w:rFonts w:ascii="굴림" w:eastAsia="굴림" w:hAnsi="굴림" w:cs="굴림"/>
+          <w:b/>
+          <w:bCs/>
+          <w:kern w:val="36"/>
+          <w:sz w:val="48"/>
+          <w:szCs w:val="48"/>
+        </w:rPr>
+      </w:pPr>
+    </w:p>
+    <w:p>
+      <w:pPr>
+        <w:rPr>
+          <w:rFonts w:ascii="굴림" w:eastAsia="굴림" w:hAnsi="굴림" w:cs="굴림" w:hint="eastAsia"/>
+          <w:b/>
+          <w:bCs/>
+          <w:kern w:val="36"/>
+          <w:sz w:val="48"/>
+          <w:szCs w:val="48"/>
+        </w:rPr>
+      </w:pPr>
+    </w:p>
     <w:p>
       <w:pPr>
         <w:widowControl/>
@@ -20,6 +1568,7 @@
           <w:szCs w:val="48"/>
         </w:rPr>
       </w:pPr>
+      <w:bookmarkStart w:id="1" w:name="_Toc515652118"/>
       <w:r>
         <w:rPr>
           <w:rFonts w:ascii="굴림" w:eastAsia="굴림" w:hAnsi="굴림" w:cs="굴림"/>
@@ -55,6 +1604,7 @@
         </w:rPr>
         <w:t xml:space="preserve"> Interface</w:t>
       </w:r>
+      <w:bookmarkEnd w:id="1"/>
     </w:p>
     <w:p>
       <w:pPr>
@@ -71,7 +1621,7 @@
           <w:szCs w:val="24"/>
         </w:rPr>
       </w:pPr>
-      <w:hyperlink r:id="rId5" w:tooltip="Go to previous page" w:history="1">
+      <w:hyperlink r:id="rId8" w:tooltip="Go to previous page" w:history="1">
         <w:r>
           <w:rPr>
             <w:rFonts w:ascii="굴림" w:eastAsia="굴림" w:hAnsi="굴림" w:cs="굴림"/>
@@ -93,7 +1643,7 @@
         </w:rPr>
         <w:t xml:space="preserve"> </w:t>
       </w:r>
-      <w:hyperlink r:id="rId6" w:tooltip="Go to parent page" w:history="1">
+      <w:hyperlink r:id="rId9" w:tooltip="Go to parent page" w:history="1">
         <w:r>
           <w:rPr>
             <w:rFonts w:ascii="굴림" w:eastAsia="굴림" w:hAnsi="굴림" w:cs="굴림"/>
@@ -115,7 +1665,7 @@
         </w:rPr>
         <w:t xml:space="preserve"> </w:t>
       </w:r>
-      <w:hyperlink r:id="rId7" w:tooltip="Go to next page" w:history="1">
+      <w:hyperlink r:id="rId10" w:tooltip="Go to next page" w:history="1">
         <w:r>
           <w:rPr>
             <w:rFonts w:ascii="굴림" w:eastAsia="굴림" w:hAnsi="굴림" w:cs="굴림"/>
@@ -153,8 +1703,6 @@
           <w:szCs w:val="24"/>
         </w:rPr>
       </w:pPr>
-      <w:bookmarkStart w:id="0" w:name="_GoBack"/>
-      <w:bookmarkEnd w:id="0"/>
     </w:p>
     <w:p>
       <w:pPr>
@@ -165,13 +1713,13 @@
         <w:spacing w:before="100" w:beforeAutospacing="1" w:after="100" w:afterAutospacing="1" w:line="240" w:lineRule="auto"/>
         <w:jc w:val="left"/>
         <w:rPr>
-          <w:rFonts w:ascii="굴림" w:eastAsia="굴림" w:hAnsi="굴림" w:cs="굴림" w:hint="eastAsia"/>
-          <w:kern w:val="0"/>
-          <w:sz w:val="24"/>
-          <w:szCs w:val="24"/>
-        </w:rPr>
-      </w:pPr>
-      <w:hyperlink r:id="rId8" w:history="1">
+          <w:rFonts w:ascii="굴림" w:eastAsia="굴림" w:hAnsi="굴림" w:cs="굴림"/>
+          <w:kern w:val="0"/>
+          <w:sz w:val="24"/>
+          <w:szCs w:val="24"/>
+        </w:rPr>
+      </w:pPr>
+      <w:hyperlink r:id="rId11" w:history="1">
         <w:r>
           <w:rPr>
             <w:rStyle w:val="a3"/>
@@ -202,10 +1750,11 @@
           <w:szCs w:val="36"/>
         </w:rPr>
       </w:pPr>
-      <w:bookmarkStart w:id="1" w:name="jss-user_data_sources_3464778876_1027091"/>
-      <w:bookmarkStart w:id="2" w:name="jss-user_data_sources_3464778876_50585"/>
-      <w:bookmarkEnd w:id="1"/>
+      <w:bookmarkStart w:id="2" w:name="jss-user_data_sources_3464778876_1027091"/>
+      <w:bookmarkStart w:id="3" w:name="jss-user_data_sources_3464778876_50585"/>
+      <w:bookmarkStart w:id="4" w:name="_Toc515652119"/>
       <w:bookmarkEnd w:id="2"/>
+      <w:bookmarkEnd w:id="3"/>
       <w:r>
         <w:rPr>
           <w:rFonts w:ascii="굴림" w:eastAsia="굴림" w:hAnsi="굴림" w:cs="굴림"/>
@@ -241,6 +1790,7 @@
         </w:rPr>
         <w:t xml:space="preserve"> Interface</w:t>
       </w:r>
+      <w:bookmarkEnd w:id="4"/>
     </w:p>
     <w:p>
       <w:pPr>
@@ -257,8 +1807,8 @@
           <w:szCs w:val="24"/>
         </w:rPr>
       </w:pPr>
-      <w:bookmarkStart w:id="3" w:name="kanchor106"/>
-      <w:bookmarkEnd w:id="3"/>
+      <w:bookmarkStart w:id="5" w:name="kanchor106"/>
+      <w:bookmarkEnd w:id="5"/>
       <w:r>
         <w:rPr>
           <w:rFonts w:ascii="굴림" w:eastAsia="굴림" w:hAnsi="굴림" w:cs="굴림"/>
@@ -307,8 +1857,9 @@
           <w:szCs w:val="27"/>
         </w:rPr>
       </w:pPr>
-      <w:bookmarkStart w:id="4" w:name="understanding"/>
-      <w:bookmarkEnd w:id="4"/>
+      <w:bookmarkStart w:id="6" w:name="understanding"/>
+      <w:bookmarkStart w:id="7" w:name="_Toc515652120"/>
+      <w:bookmarkEnd w:id="6"/>
       <w:r>
         <w:rPr>
           <w:rFonts w:ascii="굴림" w:eastAsia="굴림" w:hAnsi="굴림" w:cs="굴림"/>
@@ -344,6 +1895,7 @@
         </w:rPr>
         <w:t xml:space="preserve"> Interface</w:t>
       </w:r>
+      <w:bookmarkEnd w:id="7"/>
     </w:p>
     <w:p>
       <w:pPr>
@@ -612,6 +2164,7 @@
           <w:sz w:val="24"/>
           <w:szCs w:val="24"/>
         </w:rPr>
+        <w:lastRenderedPageBreak/>
         <w:t>JasperReports</w:t>
       </w:r>
       <w:proofErr w:type="spellEnd"/>
@@ -647,7 +2200,6 @@
           <w:sz w:val="24"/>
           <w:szCs w:val="24"/>
         </w:rPr>
-        <w:lastRenderedPageBreak/>
         <w:t xml:space="preserve">The method public Object </w:t>
       </w:r>
       <w:proofErr w:type="spellStart"/>
@@ -1034,8 +2586,9 @@
           <w:szCs w:val="27"/>
         </w:rPr>
       </w:pPr>
-      <w:bookmarkStart w:id="5" w:name="jss-user_data_sources_3464778876_1027788"/>
-      <w:bookmarkEnd w:id="5"/>
+      <w:bookmarkStart w:id="8" w:name="jss-user_data_sources_3464778876_1027788"/>
+      <w:bookmarkStart w:id="9" w:name="_Toc515652121"/>
+      <w:bookmarkEnd w:id="8"/>
       <w:r>
         <w:rPr>
           <w:rFonts w:ascii="굴림" w:eastAsia="굴림" w:hAnsi="굴림" w:cs="굴림"/>
@@ -1059,6 +2612,7 @@
         </w:rPr>
         <w:t>JRDataSource</w:t>
       </w:r>
+      <w:bookmarkEnd w:id="9"/>
       <w:proofErr w:type="spellEnd"/>
     </w:p>
     <w:p>
@@ -1076,8 +2630,8 @@
           <w:szCs w:val="24"/>
         </w:rPr>
       </w:pPr>
-      <w:bookmarkStart w:id="6" w:name="kanchor107"/>
-      <w:bookmarkEnd w:id="6"/>
+      <w:bookmarkStart w:id="10" w:name="kanchor107"/>
+      <w:bookmarkEnd w:id="10"/>
       <w:r>
         <w:rPr>
           <w:rFonts w:ascii="굴림" w:eastAsia="굴림" w:hAnsi="굴림" w:cs="굴림"/>
@@ -1690,6 +3244,7 @@
                 <w:sz w:val="24"/>
                 <w:szCs w:val="24"/>
               </w:rPr>
+              <w:lastRenderedPageBreak/>
               <w:tab/>
             </w:r>
             <w:r>
@@ -1933,6 +3488,7 @@
           <w:sz w:val="24"/>
           <w:szCs w:val="24"/>
         </w:rPr>
+        <w:lastRenderedPageBreak/>
         <w:t>The next method is used to set the current record into the data source. It has to return true if a new record to elaborate exists; otherwise it returns false.</w:t>
       </w:r>
     </w:p>
@@ -1958,7 +3514,6 @@
           <w:sz w:val="24"/>
           <w:szCs w:val="24"/>
         </w:rPr>
-        <w:lastRenderedPageBreak/>
         <w:t xml:space="preserve">If the next method has been called positively, the </w:t>
       </w:r>
       <w:proofErr w:type="spellStart"/>
@@ -3388,6 +4943,7 @@
                 <w:sz w:val="24"/>
                 <w:szCs w:val="24"/>
               </w:rPr>
+              <w:lastRenderedPageBreak/>
               <w:t>}</w:t>
             </w:r>
           </w:p>
@@ -3694,6 +5250,7 @@
                 <w:sz w:val="24"/>
                 <w:szCs w:val="24"/>
               </w:rPr>
+              <w:lastRenderedPageBreak/>
               <w:t>}</w:t>
             </w:r>
           </w:p>
@@ -3966,7 +5523,6 @@
                 <w:sz w:val="24"/>
                 <w:szCs w:val="24"/>
               </w:rPr>
-              <w:lastRenderedPageBreak/>
               <w:t>if</w:t>
             </w:r>
             <w:r>
@@ -6096,7 +7652,6 @@
                 <w:sz w:val="24"/>
                 <w:szCs w:val="24"/>
               </w:rPr>
-              <w:lastRenderedPageBreak/>
               <w:tab/>
             </w:r>
             <w:r>
@@ -6929,8 +8484,8 @@
           <w:szCs w:val="24"/>
         </w:rPr>
       </w:pPr>
-      <w:bookmarkStart w:id="7" w:name="kanchor108"/>
-      <w:bookmarkEnd w:id="7"/>
+      <w:bookmarkStart w:id="11" w:name="kanchor108"/>
+      <w:bookmarkEnd w:id="11"/>
       <w:r>
         <w:rPr>
           <w:rFonts w:ascii="굴림" w:eastAsia="굴림" w:hAnsi="굴림" w:cs="굴림"/>
@@ -6983,6 +8538,7 @@
           <w:sz w:val="24"/>
           <w:szCs w:val="24"/>
         </w:rPr>
+        <w:lastRenderedPageBreak/>
         <w:t xml:space="preserve">The next section shows how to use your personalized data source in </w:t>
       </w:r>
       <w:proofErr w:type="spellStart"/>
@@ -7024,8 +8580,9 @@
           <w:szCs w:val="27"/>
         </w:rPr>
       </w:pPr>
-      <w:bookmarkStart w:id="8" w:name="jss-user_data_sources_3464778876_1027879"/>
-      <w:bookmarkEnd w:id="8"/>
+      <w:bookmarkStart w:id="12" w:name="jss-user_data_sources_3464778876_1027879"/>
+      <w:bookmarkStart w:id="13" w:name="_Toc515652122"/>
+      <w:bookmarkEnd w:id="12"/>
       <w:r>
         <w:rPr>
           <w:rFonts w:ascii="굴림" w:eastAsia="굴림" w:hAnsi="굴림" w:cs="굴림"/>
@@ -7085,6 +8642,7 @@
         </w:rPr>
         <w:t xml:space="preserve"> Studio</w:t>
       </w:r>
+      <w:bookmarkEnd w:id="13"/>
     </w:p>
     <w:p>
       <w:pPr>
@@ -7101,8 +8659,8 @@
           <w:szCs w:val="24"/>
         </w:rPr>
       </w:pPr>
-      <w:bookmarkStart w:id="9" w:name="kanchor109"/>
-      <w:bookmarkEnd w:id="9"/>
+      <w:bookmarkStart w:id="14" w:name="kanchor109"/>
+      <w:bookmarkEnd w:id="14"/>
       <w:proofErr w:type="spellStart"/>
       <w:r>
         <w:rPr>
@@ -7181,17 +8739,7 @@
           <w:sz w:val="24"/>
           <w:szCs w:val="24"/>
         </w:rPr>
-        <w:t xml:space="preserve"> Studio. The idea is the same as what you have seen for the collection of JavaBeans data adapter — </w:t>
-      </w:r>
-      <w:r>
-        <w:rPr>
-          <w:rFonts w:ascii="굴림" w:eastAsia="굴림" w:hAnsi="굴림" w:cs="굴림"/>
-          <w:kern w:val="0"/>
-          <w:sz w:val="24"/>
-          <w:szCs w:val="24"/>
-        </w:rPr>
-        <w:lastRenderedPageBreak/>
-        <w:t xml:space="preserve">you need to write a Java class that creates the data source through a static method and returns it. For example, if you want to test the </w:t>
+        <w:t xml:space="preserve"> Studio. The idea is the same as what you have seen for the collection of JavaBeans data adapter — you need to write a Java class that creates the data source through a static method and returns it. For example, if you want to test the </w:t>
       </w:r>
       <w:proofErr w:type="spellStart"/>
       <w:r>
@@ -7977,7 +9525,7 @@
         </w:rPr>
         <w:t xml:space="preserve">Create a new connection as you normally would (see </w:t>
       </w:r>
-      <w:hyperlink r:id="rId9" w:anchor="jss-user_data_sources_3464778876_1026774" w:history="1">
+      <w:hyperlink r:id="rId12" w:anchor="jss-user_data_sources_3464778876_1026774" w:history="1">
         <w:r>
           <w:rPr>
             <w:rFonts w:ascii="굴림" w:eastAsia="굴림" w:hAnsi="굴림" w:cs="굴림"/>
@@ -8065,6 +9613,10 @@
             <w:vAlign w:val="center"/>
             <w:hideMark/>
           </w:tcPr>
+          <w:bookmarkStart w:id="15" w:name="jss-user_data_sources_3464778876_1027915"/>
+          <w:bookmarkStart w:id="16" w:name="jss-user_data_sources_3464778876_47952"/>
+          <w:bookmarkEnd w:id="15"/>
+          <w:bookmarkEnd w:id="16"/>
           <w:p>
             <w:pPr>
               <w:widowControl/>
@@ -8080,10 +9632,6 @@
                 <w:szCs w:val="24"/>
               </w:rPr>
             </w:pPr>
-            <w:bookmarkStart w:id="10" w:name="jss-user_data_sources_3464778876_1027915"/>
-            <w:bookmarkStart w:id="11" w:name="jss-user_data_sources_3464778876_47952"/>
-            <w:bookmarkEnd w:id="10"/>
-            <w:bookmarkEnd w:id="11"/>
             <w:r>
               <w:rPr>
                 <w:rFonts w:ascii="굴림" w:eastAsia="굴림" w:hAnsi="굴림" w:cs="굴림"/>
@@ -8215,15 +9763,16 @@
           <w:szCs w:val="24"/>
         </w:rPr>
       </w:pPr>
-      <w:bookmarkStart w:id="12" w:name="kanchor110"/>
-      <w:bookmarkEnd w:id="12"/>
-      <w:r>
-        <w:rPr>
-          <w:rFonts w:ascii="굴림" w:eastAsia="굴림" w:hAnsi="굴림" w:cs="굴림"/>
-          <w:kern w:val="0"/>
-          <w:sz w:val="24"/>
-          <w:szCs w:val="24"/>
-        </w:rPr>
+      <w:bookmarkStart w:id="17" w:name="kanchor110"/>
+      <w:bookmarkEnd w:id="17"/>
+      <w:r>
+        <w:rPr>
+          <w:rFonts w:ascii="굴림" w:eastAsia="굴림" w:hAnsi="굴림" w:cs="굴림"/>
+          <w:kern w:val="0"/>
+          <w:sz w:val="24"/>
+          <w:szCs w:val="24"/>
+        </w:rPr>
+        <w:lastRenderedPageBreak/>
         <w:t xml:space="preserve">Next, specify the class and method to obtain an instance of your </w:t>
       </w:r>
       <w:proofErr w:type="spellStart"/>
@@ -8486,17 +10035,7 @@
           <w:sz w:val="24"/>
           <w:szCs w:val="24"/>
         </w:rPr>
-        <w:t xml:space="preserve">Divide the report into two columns and in the Column Header band, insert Filename and Size tags. Then add two images, one representing a document and the other an open folder. In the Print when expression setting of the Image </w:t>
-      </w:r>
-      <w:r>
-        <w:rPr>
-          <w:rFonts w:ascii="굴림" w:eastAsia="굴림" w:hAnsi="굴림" w:cs="굴림"/>
-          <w:kern w:val="0"/>
-          <w:sz w:val="24"/>
-          <w:szCs w:val="24"/>
-        </w:rPr>
-        <w:lastRenderedPageBreak/>
-        <w:t>element placed in the foreground, insert the expression $F{IS_DIRECTORY}, or use as your image expression a condition like the following:</w:t>
+        <w:t>Divide the report into two columns and in the Column Header band, insert Filename and Size tags. Then add two images, one representing a document and the other an open folder. In the Print when expression setting of the Image element placed in the foreground, insert the expression $F{IS_DIRECTORY}, or use as your image expression a condition like the following:</w:t>
       </w:r>
     </w:p>
     <w:p>
@@ -8539,10 +10078,10 @@
           <w:szCs w:val="24"/>
         </w:rPr>
       </w:pPr>
-      <w:bookmarkStart w:id="13" w:name="kanchor111"/>
-      <w:bookmarkStart w:id="14" w:name="kanchor112"/>
-      <w:bookmarkEnd w:id="13"/>
-      <w:bookmarkEnd w:id="14"/>
+      <w:bookmarkStart w:id="18" w:name="kanchor111"/>
+      <w:bookmarkStart w:id="19" w:name="kanchor112"/>
+      <w:bookmarkEnd w:id="18"/>
+      <w:bookmarkEnd w:id="19"/>
       <w:r>
         <w:rPr>
           <w:rFonts w:ascii="굴림" w:eastAsia="굴림" w:hAnsi="굴림" w:cs="굴림"/>
@@ -8603,6 +10142,7 @@
       <w:pPr>
         <w:pStyle w:val="1"/>
       </w:pPr>
+      <w:bookmarkStart w:id="20" w:name="_Toc515652123"/>
       <w:r>
         <w:t xml:space="preserve">How to create and use a </w:t>
       </w:r>
@@ -8614,9 +10154,10 @@
       <w:r>
         <w:t xml:space="preserve"> adapter</w:t>
       </w:r>
+      <w:bookmarkEnd w:id="20"/>
     </w:p>
     <w:p>
-      <w:hyperlink r:id="rId10" w:history="1">
+      <w:hyperlink r:id="rId13" w:history="1">
         <w:r>
           <w:rPr>
             <w:rStyle w:val="a3"/>
@@ -8635,7 +10176,7 @@
         </w:rPr>
         <w:t xml:space="preserve"> [</w:t>
       </w:r>
-      <w:hyperlink r:id="rId11" w:history="1">
+      <w:hyperlink r:id="rId14" w:history="1">
         <w:r>
           <w:rPr>
             <w:rStyle w:val="a3"/>
@@ -8663,7 +10204,7 @@
         <w:spacing w:before="100" w:beforeAutospacing="1" w:after="100" w:afterAutospacing="1" w:line="240" w:lineRule="auto"/>
         <w:jc w:val="left"/>
       </w:pPr>
-      <w:hyperlink r:id="rId12" w:anchor="Overview" w:history="1">
+      <w:hyperlink r:id="rId15" w:anchor="Overview" w:history="1">
         <w:r>
           <w:rPr>
             <w:rStyle w:val="a3"/>
@@ -8685,7 +10226,7 @@
         <w:spacing w:before="100" w:beforeAutospacing="1" w:after="100" w:afterAutospacing="1" w:line="240" w:lineRule="auto"/>
         <w:jc w:val="left"/>
       </w:pPr>
-      <w:hyperlink r:id="rId13" w:anchor="The_interface_JRDataSourceProvider" w:history="1">
+      <w:hyperlink r:id="rId16" w:anchor="The_interface_JRDataSourceProvider" w:history="1">
         <w:r>
           <w:rPr>
             <w:rStyle w:val="a3"/>
@@ -8707,7 +10248,7 @@
         <w:spacing w:before="100" w:beforeAutospacing="1" w:after="100" w:afterAutospacing="1" w:line="240" w:lineRule="auto"/>
         <w:jc w:val="left"/>
       </w:pPr>
-      <w:hyperlink r:id="rId14" w:anchor="Location_of_the_class" w:history="1">
+      <w:hyperlink r:id="rId17" w:anchor="Location_of_the_class" w:history="1">
         <w:r>
           <w:rPr>
             <w:rStyle w:val="a3"/>
@@ -8729,7 +10270,7 @@
         <w:spacing w:before="100" w:beforeAutospacing="1" w:after="100" w:afterAutospacing="1" w:line="240" w:lineRule="auto"/>
         <w:jc w:val="left"/>
       </w:pPr>
-      <w:hyperlink r:id="rId15" w:anchor="Creation_of_the_Data_Adapter" w:history="1">
+      <w:hyperlink r:id="rId18" w:anchor="Creation_of_the_Data_Adapter" w:history="1">
         <w:r>
           <w:rPr>
             <w:rStyle w:val="a3"/>
@@ -8751,7 +10292,7 @@
         <w:spacing w:before="100" w:beforeAutospacing="1" w:after="100" w:afterAutospacing="1" w:line="240" w:lineRule="auto"/>
         <w:jc w:val="left"/>
       </w:pPr>
-      <w:hyperlink r:id="rId16" w:anchor="Creation_of_the_Report" w:history="1">
+      <w:hyperlink r:id="rId19" w:anchor="Creation_of_the_Report" w:history="1">
         <w:r>
           <w:rPr>
             <w:rStyle w:val="a3"/>
@@ -8764,18 +10305,21 @@
       <w:pPr>
         <w:pStyle w:val="2"/>
       </w:pPr>
+      <w:bookmarkStart w:id="21" w:name="_Toc515652124"/>
       <w:r>
         <w:t>Overview</w:t>
       </w:r>
+      <w:bookmarkEnd w:id="21"/>
     </w:p>
     <w:p>
       <w:pPr>
         <w:pStyle w:val="a4"/>
       </w:pPr>
       <w:r>
+        <w:lastRenderedPageBreak/>
         <w:t>In the tutorial </w:t>
       </w:r>
-      <w:hyperlink r:id="rId17" w:history="1">
+      <w:hyperlink r:id="rId20" w:history="1">
         <w:r>
           <w:rPr>
             <w:rStyle w:val="a3"/>
@@ -8839,6 +10383,7 @@
       <w:pPr>
         <w:pStyle w:val="2"/>
       </w:pPr>
+      <w:bookmarkStart w:id="22" w:name="_Toc515652125"/>
       <w:r>
         <w:t xml:space="preserve">The interface </w:t>
       </w:r>
@@ -8846,6 +10391,7 @@
       <w:r>
         <w:t>JRDataSourceProvider</w:t>
       </w:r>
+      <w:bookmarkEnd w:id="22"/>
       <w:proofErr w:type="spellEnd"/>
     </w:p>
     <w:p>
@@ -8895,7 +10441,6 @@
       </w:pPr>
       <w:proofErr w:type="spellStart"/>
       <w:r>
-        <w:lastRenderedPageBreak/>
         <w:t>boolean</w:t>
       </w:r>
       <w:proofErr w:type="spellEnd"/>
@@ -9016,7 +10561,7 @@
       <w:r>
         <w:t xml:space="preserve"> seen in </w:t>
       </w:r>
-      <w:hyperlink r:id="rId18" w:history="1">
+      <w:hyperlink r:id="rId21" w:history="1">
         <w:r>
           <w:rPr>
             <w:rStyle w:val="a3"/>
@@ -9100,7 +10645,7 @@
       <w:r>
         <w:t>, seen in </w:t>
       </w:r>
-      <w:hyperlink r:id="rId19" w:history="1">
+      <w:hyperlink r:id="rId22" w:history="1">
         <w:r>
           <w:rPr>
             <w:rStyle w:val="a3"/>
@@ -9200,9 +10745,12 @@
       <w:pPr>
         <w:pStyle w:val="2"/>
       </w:pPr>
-      <w:r>
+      <w:bookmarkStart w:id="23" w:name="_Toc515652126"/>
+      <w:r>
+        <w:lastRenderedPageBreak/>
         <w:t>Location of the class</w:t>
       </w:r>
+      <w:bookmarkEnd w:id="23"/>
     </w:p>
     <w:p>
       <w:pPr>
@@ -9393,7 +10941,6 @@
         <w:rPr>
           <w:noProof/>
         </w:rPr>
-        <w:lastRenderedPageBreak/>
         <mc:AlternateContent>
           <mc:Choice Requires="wps">
             <w:drawing>
@@ -9466,9 +11013,11 @@
       <w:pPr>
         <w:pStyle w:val="2"/>
       </w:pPr>
+      <w:bookmarkStart w:id="24" w:name="_Toc515652127"/>
       <w:r>
         <w:t>Creation of the Data Adapter</w:t>
       </w:r>
+      <w:bookmarkEnd w:id="24"/>
     </w:p>
     <w:p>
       <w:pPr>
@@ -9871,6 +11420,7 @@
         <w:rPr>
           <w:rFonts w:ascii="Arial" w:hAnsi="Arial" w:cs="Arial"/>
         </w:rPr>
+        <w:lastRenderedPageBreak/>
         <w:t> </w:t>
       </w:r>
     </w:p>
@@ -9881,12 +11431,14 @@
           <w:rFonts w:ascii="Arial" w:hAnsi="Arial" w:cs="Arial"/>
         </w:rPr>
       </w:pPr>
+      <w:bookmarkStart w:id="25" w:name="_Toc515652128"/>
       <w:r>
         <w:rPr>
           <w:rFonts w:ascii="Arial" w:hAnsi="Arial" w:cs="Arial"/>
         </w:rPr>
         <w:t>Creation of the Report</w:t>
       </w:r>
+      <w:bookmarkEnd w:id="25"/>
     </w:p>
     <w:p>
       <w:pPr>
@@ -10163,14 +11715,7 @@
         <w:rPr>
           <w:rFonts w:ascii="Arial" w:hAnsi="Arial" w:cs="Arial"/>
         </w:rPr>
-        <w:t xml:space="preserve">Now your report will be generated with the two fields already in it. Switch to the preview tab to see the </w:t>
-      </w:r>
-      <w:r>
-        <w:rPr>
-          <w:rFonts w:ascii="Arial" w:hAnsi="Arial" w:cs="Arial"/>
-        </w:rPr>
-        <w:lastRenderedPageBreak/>
-        <w:t>result:</w:t>
+        <w:t>Now your report will be generated with the two fields already in it. Switch to the preview tab to see the result:</w:t>
       </w:r>
     </w:p>
     <w:p>
@@ -10326,7 +11871,7 @@
           </mc:Fallback>
         </mc:AlternateContent>
       </w:r>
-      <w:hyperlink r:id="rId20" w:tooltip="mydatasource.java" w:history="1">
+      <w:hyperlink r:id="rId23" w:tooltip="mydatasource.java" w:history="1">
         <w:r>
           <w:rPr>
             <w:rStyle w:val="a3"/>
@@ -10354,6 +11899,7 @@
           <w:szCs w:val="48"/>
         </w:rPr>
       </w:pPr>
+      <w:bookmarkStart w:id="26" w:name="_Toc515652129"/>
       <w:r>
         <w:rPr>
           <w:rFonts w:ascii="굴림" w:eastAsia="굴림" w:hAnsi="굴림" w:cs="굴림"/>
@@ -10389,6 +11935,7 @@
         </w:rPr>
         <w:t xml:space="preserve"> adapter</w:t>
       </w:r>
+      <w:bookmarkEnd w:id="26"/>
     </w:p>
     <w:p>
       <w:pPr>
@@ -10405,7 +11952,7 @@
           <w:szCs w:val="24"/>
         </w:rPr>
       </w:pPr>
-      <w:hyperlink r:id="rId21" w:history="1">
+      <w:hyperlink r:id="rId24" w:history="1">
         <w:r>
           <w:rPr>
             <w:rStyle w:val="a3"/>
@@ -10442,7 +11989,7 @@
         </w:rPr>
         <w:t>Table of Contents [</w:t>
       </w:r>
-      <w:hyperlink r:id="rId22" w:history="1">
+      <w:hyperlink r:id="rId25" w:history="1">
         <w:r>
           <w:rPr>
             <w:rFonts w:ascii="굴림" w:eastAsia="굴림" w:hAnsi="굴림" w:cs="굴림"/>
@@ -10484,7 +12031,7 @@
           <w:szCs w:val="24"/>
         </w:rPr>
       </w:pPr>
-      <w:hyperlink r:id="rId23" w:anchor="Overview" w:history="1">
+      <w:hyperlink r:id="rId26" w:anchor="Overview" w:history="1">
         <w:r>
           <w:rPr>
             <w:rFonts w:ascii="굴림" w:eastAsia="굴림" w:hAnsi="굴림" w:cs="굴림"/>
@@ -10517,7 +12064,7 @@
           <w:szCs w:val="24"/>
         </w:rPr>
       </w:pPr>
-      <w:hyperlink r:id="rId24" w:anchor="The_Class_of_the_Custom_Data_Adapter" w:history="1">
+      <w:hyperlink r:id="rId27" w:anchor="The_Class_of_the_Custom_Data_Adapter" w:history="1">
         <w:r>
           <w:rPr>
             <w:rFonts w:ascii="굴림" w:eastAsia="굴림" w:hAnsi="굴림" w:cs="굴림"/>
@@ -10550,7 +12097,7 @@
           <w:szCs w:val="24"/>
         </w:rPr>
       </w:pPr>
-      <w:hyperlink r:id="rId25" w:anchor="Location_of_the_Class" w:history="1">
+      <w:hyperlink r:id="rId28" w:anchor="Location_of_the_Class" w:history="1">
         <w:r>
           <w:rPr>
             <w:rFonts w:ascii="굴림" w:eastAsia="굴림" w:hAnsi="굴림" w:cs="굴림"/>
@@ -10583,7 +12130,7 @@
           <w:szCs w:val="24"/>
         </w:rPr>
       </w:pPr>
-      <w:hyperlink r:id="rId26" w:anchor="Creation_of_the_Data_Adapter" w:history="1">
+      <w:hyperlink r:id="rId29" w:anchor="Creation_of_the_Data_Adapter" w:history="1">
         <w:r>
           <w:rPr>
             <w:rFonts w:ascii="굴림" w:eastAsia="굴림" w:hAnsi="굴림" w:cs="굴림"/>
@@ -10616,7 +12163,7 @@
           <w:szCs w:val="24"/>
         </w:rPr>
       </w:pPr>
-      <w:hyperlink r:id="rId27" w:anchor="Creation_of_the_Report" w:history="1">
+      <w:hyperlink r:id="rId30" w:anchor="Creation_of_the_Report" w:history="1">
         <w:r>
           <w:rPr>
             <w:rFonts w:ascii="굴림" w:eastAsia="굴림" w:hAnsi="굴림" w:cs="굴림"/>
@@ -10648,6 +12195,7 @@
           <w:szCs w:val="36"/>
         </w:rPr>
       </w:pPr>
+      <w:bookmarkStart w:id="27" w:name="_Toc515652130"/>
       <w:r>
         <w:rPr>
           <w:rFonts w:ascii="굴림" w:eastAsia="굴림" w:hAnsi="굴림" w:cs="굴림"/>
@@ -10659,6 +12207,7 @@
         </w:rPr>
         <w:t>Overview</w:t>
       </w:r>
+      <w:bookmarkEnd w:id="27"/>
     </w:p>
     <w:p>
       <w:pPr>
@@ -10873,6 +12422,7 @@
           <w:szCs w:val="36"/>
         </w:rPr>
       </w:pPr>
+      <w:bookmarkStart w:id="28" w:name="_Toc515652131"/>
       <w:r>
         <w:rPr>
           <w:rFonts w:ascii="굴림" w:eastAsia="굴림" w:hAnsi="굴림" w:cs="굴림"/>
@@ -10882,9 +12432,9 @@
           <w:sz w:val="36"/>
           <w:szCs w:val="36"/>
         </w:rPr>
-        <w:lastRenderedPageBreak/>
         <w:t>The Class of the Custom Data Adapter</w:t>
       </w:r>
+      <w:bookmarkEnd w:id="28"/>
     </w:p>
     <w:p>
       <w:pPr>
@@ -11201,7 +12751,17 @@
           <w:sz w:val="24"/>
           <w:szCs w:val="24"/>
         </w:rPr>
-        <w:t xml:space="preserve"> We already know that a record can have any number of fields. This method is called for every field in the report, and it must return a value for that field. The parameter received by this method is the field that needs to be valorized, and it contains the name of the field, the description and, in general, information about the field. Knowing this information could be useful to identify the field and return the appropriate data.</w:t>
+        <w:t xml:space="preserve"> We already know that a record can have any number of fields. This method is called for every field in the report, and it must return a value for that field. The parameter received by this method is the field that needs to be valorized, and it contains the name of the field, the description and, </w:t>
+      </w:r>
+      <w:r>
+        <w:rPr>
+          <w:rFonts w:ascii="굴림" w:eastAsia="굴림" w:hAnsi="굴림" w:cs="굴림"/>
+          <w:kern w:val="0"/>
+          <w:sz w:val="24"/>
+          <w:szCs w:val="24"/>
+        </w:rPr>
+        <w:lastRenderedPageBreak/>
+        <w:t>in general, information about the field. Knowing this information could be useful to identify the field and return the appropriate data.</w:t>
       </w:r>
     </w:p>
     <w:p>
@@ -11484,6 +13044,7 @@
           <w:szCs w:val="36"/>
         </w:rPr>
       </w:pPr>
+      <w:bookmarkStart w:id="29" w:name="_Toc515652132"/>
       <w:r>
         <w:rPr>
           <w:rFonts w:ascii="굴림" w:eastAsia="굴림" w:hAnsi="굴림" w:cs="굴림"/>
@@ -11495,6 +13056,7 @@
         </w:rPr>
         <w:t>Location of the Class</w:t>
       </w:r>
+      <w:bookmarkEnd w:id="29"/>
     </w:p>
     <w:p>
       <w:pPr>
@@ -11538,17 +13100,7 @@
           <w:sz w:val="24"/>
           <w:szCs w:val="24"/>
         </w:rPr>
-        <w:t xml:space="preserve"> project folder and select New </w:t>
-      </w:r>
-      <w:r>
-        <w:rPr>
-          <w:rFonts w:ascii="굴림" w:eastAsia="굴림" w:hAnsi="굴림" w:cs="굴림"/>
-          <w:kern w:val="0"/>
-          <w:sz w:val="24"/>
-          <w:szCs w:val="24"/>
-        </w:rPr>
-        <w:lastRenderedPageBreak/>
-        <w:t xml:space="preserve">-&gt; Package (if you don't see the element package search it under others), then use the name </w:t>
+        <w:t xml:space="preserve"> project folder and select New -&gt; Package (if you don't see the element package search it under others), then use the name </w:t>
       </w:r>
       <w:proofErr w:type="spellStart"/>
       <w:r>
@@ -11996,6 +13548,7 @@
           <w:szCs w:val="36"/>
         </w:rPr>
       </w:pPr>
+      <w:bookmarkStart w:id="30" w:name="_Toc515652133"/>
       <w:r>
         <w:rPr>
           <w:rFonts w:ascii="굴림" w:eastAsia="굴림" w:hAnsi="굴림" w:cs="굴림"/>
@@ -12007,6 +13560,7 @@
         </w:rPr>
         <w:t>Creation of the Data Adapter</w:t>
       </w:r>
+      <w:bookmarkEnd w:id="30"/>
     </w:p>
     <w:p>
       <w:pPr>
@@ -12030,6 +13584,7 @@
           <w:sz w:val="24"/>
           <w:szCs w:val="24"/>
         </w:rPr>
+        <w:lastRenderedPageBreak/>
         <w:t>Now you have to create the data adapter that use this class, from select the element File -&gt; New -&gt; Data adapter.</w:t>
       </w:r>
     </w:p>
@@ -12514,7 +14069,6 @@
           <w:sz w:val="24"/>
           <w:szCs w:val="24"/>
         </w:rPr>
-        <w:lastRenderedPageBreak/>
         <mc:AlternateContent>
           <mc:Choice Requires="wps">
             <w:drawing>
@@ -12626,6 +14180,7 @@
           <w:szCs w:val="36"/>
         </w:rPr>
       </w:pPr>
+      <w:bookmarkStart w:id="31" w:name="_Toc515652134"/>
       <w:r>
         <w:rPr>
           <w:rFonts w:ascii="굴림" w:eastAsia="굴림" w:hAnsi="굴림" w:cs="굴림"/>
@@ -12637,6 +14192,7 @@
         </w:rPr>
         <w:t>Creation of the Report</w:t>
       </w:r>
+      <w:bookmarkEnd w:id="31"/>
     </w:p>
     <w:p>
       <w:pPr>
@@ -12793,7 +14349,17 @@
           <w:sz w:val="24"/>
           <w:szCs w:val="24"/>
         </w:rPr>
-        <w:t xml:space="preserve"> it is not able to do this conversion automatically. Probably you will have to adjust the size of the band and of the frame inside it (you could also remove this frame). Anyway </w:t>
+        <w:t xml:space="preserve"> it is not able to do this conversion automatically. Probably </w:t>
+      </w:r>
+      <w:r>
+        <w:rPr>
+          <w:rFonts w:ascii="굴림" w:eastAsia="굴림" w:hAnsi="굴림" w:cs="굴림"/>
+          <w:kern w:val="0"/>
+          <w:sz w:val="24"/>
+          <w:szCs w:val="24"/>
+        </w:rPr>
+        <w:lastRenderedPageBreak/>
+        <w:t xml:space="preserve">you will have to adjust the size of the band and of the frame inside it (you could also remove this frame). Anyway </w:t>
       </w:r>
       <w:proofErr w:type="spellStart"/>
       <w:r>
@@ -13449,7 +15015,7 @@
           </mc:Fallback>
         </mc:AlternateContent>
       </w:r>
-      <w:hyperlink r:id="rId28" w:tooltip="myimplementation.java" w:history="1">
+      <w:hyperlink r:id="rId31" w:tooltip="myimplementation.java" w:history="1">
         <w:r>
           <w:rPr>
             <w:rFonts w:ascii="굴림" w:eastAsia="굴림" w:hAnsi="굴림" w:cs="굴림"/>
@@ -13553,7 +15119,7 @@
           </mc:Fallback>
         </mc:AlternateContent>
       </w:r>
-      <w:hyperlink r:id="rId29" w:history="1">
+      <w:hyperlink r:id="rId32" w:history="1">
         <w:r>
           <w:rPr>
             <w:rFonts w:ascii="굴림" w:eastAsia="굴림" w:hAnsi="굴림" w:cs="굴림"/>
@@ -13568,14 +15134,9 @@
       </w:hyperlink>
     </w:p>
     <w:p/>
-    <w:p>
-      <w:pPr>
-        <w:rPr>
-          <w:rFonts w:hint="eastAsia"/>
-        </w:rPr>
-      </w:pPr>
-    </w:p>
+    <w:p/>
     <w:sectPr>
+      <w:footerReference w:type="default" r:id="rId33"/>
       <w:pgSz w:w="11906" w:h="16838"/>
       <w:pgMar w:top="1701" w:right="1440" w:bottom="1440" w:left="1440" w:header="851" w:footer="992" w:gutter="0"/>
       <w:cols w:space="425"/>
@@ -13583,6 +15144,190 @@
     </w:sectPr>
   </w:body>
 </w:document>
+</file>
+
+<file path=word/endnotes.xml><?xml version="1.0" encoding="utf-8"?>
+<w:endnotes xmlns:wpc="http://schemas.microsoft.com/office/word/2010/wordprocessingCanvas" xmlns:mc="http://schemas.openxmlformats.org/markup-compatibility/2006" xmlns:o="urn:schemas-microsoft-com:office:office" xmlns:r="http://schemas.openxmlformats.org/officeDocument/2006/relationships" xmlns:m="http://schemas.openxmlformats.org/officeDocument/2006/math" xmlns:v="urn:schemas-microsoft-com:vml" xmlns:wp14="http://schemas.microsoft.com/office/word/2010/wordprocessingDrawing" xmlns:wp="http://schemas.openxmlformats.org/drawingml/2006/wordprocessingDrawing" xmlns:w10="urn:schemas-microsoft-com:office:word" xmlns:w="http://schemas.openxmlformats.org/wordprocessingml/2006/main" xmlns:w14="http://schemas.microsoft.com/office/word/2010/wordml" xmlns:w15="http://schemas.microsoft.com/office/word/2012/wordml" xmlns:wpg="http://schemas.microsoft.com/office/word/2010/wordprocessingGroup" xmlns:wpi="http://schemas.microsoft.com/office/word/2010/wordprocessingInk" xmlns:wne="http://schemas.microsoft.com/office/word/2006/wordml" xmlns:wps="http://schemas.microsoft.com/office/word/2010/wordprocessingShape" mc:Ignorable="w14 w15 wp14">
+  <w:endnote w:type="separator" w:id="-1">
+    <w:p>
+      <w:pPr>
+        <w:spacing w:after="0" w:line="240" w:lineRule="auto"/>
+      </w:pPr>
+      <w:r>
+        <w:separator/>
+      </w:r>
+    </w:p>
+  </w:endnote>
+  <w:endnote w:type="continuationSeparator" w:id="0">
+    <w:p>
+      <w:pPr>
+        <w:spacing w:after="0" w:line="240" w:lineRule="auto"/>
+      </w:pPr>
+      <w:r>
+        <w:continuationSeparator/>
+      </w:r>
+    </w:p>
+  </w:endnote>
+</w:endnotes>
+</file>
+
+<file path=word/footer1.xml><?xml version="1.0" encoding="utf-8"?>
+<w:ftr xmlns:wpc="http://schemas.microsoft.com/office/word/2010/wordprocessingCanvas" xmlns:mc="http://schemas.openxmlformats.org/markup-compatibility/2006" xmlns:o="urn:schemas-microsoft-com:office:office" xmlns:r="http://schemas.openxmlformats.org/officeDocument/2006/relationships" xmlns:m="http://schemas.openxmlformats.org/officeDocument/2006/math" xmlns:v="urn:schemas-microsoft-com:vml" xmlns:wp14="http://schemas.microsoft.com/office/word/2010/wordprocessingDrawing" xmlns:wp="http://schemas.openxmlformats.org/drawingml/2006/wordprocessingDrawing" xmlns:w10="urn:schemas-microsoft-com:office:word" xmlns:w="http://schemas.openxmlformats.org/wordprocessingml/2006/main" xmlns:w14="http://schemas.microsoft.com/office/word/2010/wordml" xmlns:w15="http://schemas.microsoft.com/office/word/2012/wordml" xmlns:wpg="http://schemas.microsoft.com/office/word/2010/wordprocessingGroup" xmlns:wpi="http://schemas.microsoft.com/office/word/2010/wordprocessingInk" xmlns:wne="http://schemas.microsoft.com/office/word/2006/wordml" xmlns:wps="http://schemas.microsoft.com/office/word/2010/wordprocessingShape" mc:Ignorable="w14 w15 wp14">
+  <w:sdt>
+    <w:sdtPr>
+      <w:id w:val="-57401138"/>
+      <w:docPartObj>
+        <w:docPartGallery w:val="Page Numbers (Bottom of Page)"/>
+        <w:docPartUnique/>
+      </w:docPartObj>
+    </w:sdtPr>
+    <w:sdtContent>
+      <w:sdt>
+        <w:sdtPr>
+          <w:id w:val="1728636285"/>
+          <w:docPartObj>
+            <w:docPartGallery w:val="Page Numbers (Top of Page)"/>
+            <w:docPartUnique/>
+          </w:docPartObj>
+        </w:sdtPr>
+        <w:sdtContent>
+          <w:p>
+            <w:pPr>
+              <w:pStyle w:val="a7"/>
+              <w:jc w:val="center"/>
+            </w:pPr>
+            <w:r>
+              <w:rPr>
+                <w:lang w:val="ko-KR"/>
+              </w:rPr>
+              <w:t xml:space="preserve">페이지 </w:t>
+            </w:r>
+            <w:r>
+              <w:rPr>
+                <w:b/>
+                <w:bCs/>
+                <w:sz w:val="24"/>
+                <w:szCs w:val="24"/>
+              </w:rPr>
+              <w:fldChar w:fldCharType="begin"/>
+            </w:r>
+            <w:r>
+              <w:rPr>
+                <w:b/>
+                <w:bCs/>
+              </w:rPr>
+              <w:instrText>PAGE</w:instrText>
+            </w:r>
+            <w:r>
+              <w:rPr>
+                <w:b/>
+                <w:bCs/>
+                <w:sz w:val="24"/>
+                <w:szCs w:val="24"/>
+              </w:rPr>
+              <w:fldChar w:fldCharType="separate"/>
+            </w:r>
+            <w:r>
+              <w:rPr>
+                <w:b/>
+                <w:bCs/>
+                <w:noProof/>
+              </w:rPr>
+              <w:t>1</w:t>
+            </w:r>
+            <w:r>
+              <w:rPr>
+                <w:b/>
+                <w:bCs/>
+                <w:sz w:val="24"/>
+                <w:szCs w:val="24"/>
+              </w:rPr>
+              <w:fldChar w:fldCharType="end"/>
+            </w:r>
+            <w:r>
+              <w:rPr>
+                <w:lang w:val="ko-KR"/>
+              </w:rPr>
+              <w:t xml:space="preserve"> / </w:t>
+            </w:r>
+            <w:r>
+              <w:rPr>
+                <w:b/>
+                <w:bCs/>
+                <w:sz w:val="24"/>
+                <w:szCs w:val="24"/>
+              </w:rPr>
+              <w:fldChar w:fldCharType="begin"/>
+            </w:r>
+            <w:r>
+              <w:rPr>
+                <w:b/>
+                <w:bCs/>
+              </w:rPr>
+              <w:instrText>NUMPAGES</w:instrText>
+            </w:r>
+            <w:r>
+              <w:rPr>
+                <w:b/>
+                <w:bCs/>
+                <w:sz w:val="24"/>
+                <w:szCs w:val="24"/>
+              </w:rPr>
+              <w:fldChar w:fldCharType="separate"/>
+            </w:r>
+            <w:r>
+              <w:rPr>
+                <w:b/>
+                <w:bCs/>
+                <w:noProof/>
+              </w:rPr>
+              <w:t>15</w:t>
+            </w:r>
+            <w:r>
+              <w:rPr>
+                <w:b/>
+                <w:bCs/>
+                <w:sz w:val="24"/>
+                <w:szCs w:val="24"/>
+              </w:rPr>
+              <w:fldChar w:fldCharType="end"/>
+            </w:r>
+          </w:p>
+        </w:sdtContent>
+      </w:sdt>
+    </w:sdtContent>
+  </w:sdt>
+  <w:p>
+    <w:pPr>
+      <w:pStyle w:val="a7"/>
+    </w:pPr>
+  </w:p>
+</w:ftr>
+</file>
+
+<file path=word/footnotes.xml><?xml version="1.0" encoding="utf-8"?>
+<w:footnotes xmlns:wpc="http://schemas.microsoft.com/office/word/2010/wordprocessingCanvas" xmlns:mc="http://schemas.openxmlformats.org/markup-compatibility/2006" xmlns:o="urn:schemas-microsoft-com:office:office" xmlns:r="http://schemas.openxmlformats.org/officeDocument/2006/relationships" xmlns:m="http://schemas.openxmlformats.org/officeDocument/2006/math" xmlns:v="urn:schemas-microsoft-com:vml" xmlns:wp14="http://schemas.microsoft.com/office/word/2010/wordprocessingDrawing" xmlns:wp="http://schemas.openxmlformats.org/drawingml/2006/wordprocessingDrawing" xmlns:w10="urn:schemas-microsoft-com:office:word" xmlns:w="http://schemas.openxmlformats.org/wordprocessingml/2006/main" xmlns:w14="http://schemas.microsoft.com/office/word/2010/wordml" xmlns:w15="http://schemas.microsoft.com/office/word/2012/wordml" xmlns:wpg="http://schemas.microsoft.com/office/word/2010/wordprocessingGroup" xmlns:wpi="http://schemas.microsoft.com/office/word/2010/wordprocessingInk" xmlns:wne="http://schemas.microsoft.com/office/word/2006/wordml" xmlns:wps="http://schemas.microsoft.com/office/word/2010/wordprocessingShape" mc:Ignorable="w14 w15 wp14">
+  <w:footnote w:type="separator" w:id="-1">
+    <w:p>
+      <w:pPr>
+        <w:spacing w:after="0" w:line="240" w:lineRule="auto"/>
+      </w:pPr>
+      <w:r>
+        <w:separator/>
+      </w:r>
+    </w:p>
+  </w:footnote>
+  <w:footnote w:type="continuationSeparator" w:id="0">
+    <w:p>
+      <w:pPr>
+        <w:spacing w:after="0" w:line="240" w:lineRule="auto"/>
+      </w:pPr>
+      <w:r>
+        <w:continuationSeparator/>
+      </w:r>
+    </w:p>
+  </w:footnote>
+</w:footnotes>
 </file>
 
 <file path=word/numbering.xml><?xml version="1.0" encoding="utf-8"?>
@@ -15499,6 +17244,107 @@
     <w:basedOn w:val="a0"/>
     <w:rsid w:val="00604B59"/>
   </w:style>
+  <w:style w:type="paragraph" w:styleId="a6">
+    <w:name w:val="header"/>
+    <w:basedOn w:val="a"/>
+    <w:link w:val="Char"/>
+    <w:uiPriority w:val="99"/>
+    <w:unhideWhenUsed/>
+    <w:rsid w:val="00A544A1"/>
+    <w:pPr>
+      <w:tabs>
+        <w:tab w:val="center" w:pos="4513"/>
+        <w:tab w:val="right" w:pos="9026"/>
+      </w:tabs>
+      <w:snapToGrid w:val="0"/>
+    </w:pPr>
+  </w:style>
+  <w:style w:type="character" w:customStyle="1" w:styleId="Char">
+    <w:name w:val="머리글 Char"/>
+    <w:basedOn w:val="a0"/>
+    <w:link w:val="a6"/>
+    <w:uiPriority w:val="99"/>
+    <w:rsid w:val="00A544A1"/>
+  </w:style>
+  <w:style w:type="paragraph" w:styleId="a7">
+    <w:name w:val="footer"/>
+    <w:basedOn w:val="a"/>
+    <w:link w:val="Char0"/>
+    <w:uiPriority w:val="99"/>
+    <w:unhideWhenUsed/>
+    <w:rsid w:val="00A544A1"/>
+    <w:pPr>
+      <w:tabs>
+        <w:tab w:val="center" w:pos="4513"/>
+        <w:tab w:val="right" w:pos="9026"/>
+      </w:tabs>
+      <w:snapToGrid w:val="0"/>
+    </w:pPr>
+  </w:style>
+  <w:style w:type="character" w:customStyle="1" w:styleId="Char0">
+    <w:name w:val="바닥글 Char"/>
+    <w:basedOn w:val="a0"/>
+    <w:link w:val="a7"/>
+    <w:uiPriority w:val="99"/>
+    <w:rsid w:val="00A544A1"/>
+  </w:style>
+  <w:style w:type="paragraph" w:styleId="TOC">
+    <w:name w:val="TOC Heading"/>
+    <w:basedOn w:val="1"/>
+    <w:next w:val="a"/>
+    <w:uiPriority w:val="39"/>
+    <w:unhideWhenUsed/>
+    <w:qFormat/>
+    <w:rsid w:val="00A544A1"/>
+    <w:pPr>
+      <w:keepNext/>
+      <w:keepLines/>
+      <w:spacing w:before="240" w:beforeAutospacing="0" w:after="0" w:afterAutospacing="0" w:line="259" w:lineRule="auto"/>
+      <w:outlineLvl w:val="9"/>
+    </w:pPr>
+    <w:rPr>
+      <w:rFonts w:asciiTheme="majorHAnsi" w:eastAsiaTheme="majorEastAsia" w:hAnsiTheme="majorHAnsi" w:cstheme="majorBidi"/>
+      <w:b w:val="0"/>
+      <w:bCs w:val="0"/>
+      <w:color w:val="2E74B5" w:themeColor="accent1" w:themeShade="BF"/>
+      <w:kern w:val="0"/>
+      <w:sz w:val="32"/>
+      <w:szCs w:val="32"/>
+    </w:rPr>
+  </w:style>
+  <w:style w:type="paragraph" w:styleId="10">
+    <w:name w:val="toc 1"/>
+    <w:basedOn w:val="a"/>
+    <w:next w:val="a"/>
+    <w:autoRedefine/>
+    <w:uiPriority w:val="39"/>
+    <w:unhideWhenUsed/>
+    <w:rsid w:val="00A544A1"/>
+  </w:style>
+  <w:style w:type="paragraph" w:styleId="20">
+    <w:name w:val="toc 2"/>
+    <w:basedOn w:val="a"/>
+    <w:next w:val="a"/>
+    <w:autoRedefine/>
+    <w:uiPriority w:val="39"/>
+    <w:unhideWhenUsed/>
+    <w:rsid w:val="00A544A1"/>
+    <w:pPr>
+      <w:ind w:leftChars="200" w:left="425"/>
+    </w:pPr>
+  </w:style>
+  <w:style w:type="paragraph" w:styleId="30">
+    <w:name w:val="toc 3"/>
+    <w:basedOn w:val="a"/>
+    <w:next w:val="a"/>
+    <w:autoRedefine/>
+    <w:uiPriority w:val="39"/>
+    <w:unhideWhenUsed/>
+    <w:rsid w:val="00A544A1"/>
+    <w:pPr>
+      <w:ind w:leftChars="400" w:left="850"/>
+    </w:pPr>
+  </w:style>
 </w:styles>
 </file>
 
@@ -15761,4 +17607,16 @@
     </a:ext>
   </a:extLst>
 </a:theme>
+</file>
+
+<file path=customXml/item1.xml><?xml version="1.0" encoding="utf-8"?>
+<b:Sources xmlns:b="http://schemas.openxmlformats.org/officeDocument/2006/bibliography" xmlns="http://schemas.openxmlformats.org/officeDocument/2006/bibliography" SelectedStyle="\APASixthEditionOfficeOnline.xsl" StyleName="APA" Version="6"/>
+</file>
+
+<file path=customXml/itemProps1.xml><?xml version="1.0" encoding="utf-8"?>
+<ds:datastoreItem xmlns:ds="http://schemas.openxmlformats.org/officeDocument/2006/customXml" ds:itemID="{1898CF1E-2F73-4B78-9F41-6E9B319A1DBE}">
+  <ds:schemaRefs>
+    <ds:schemaRef ds:uri="http://schemas.openxmlformats.org/officeDocument/2006/bibliography"/>
+  </ds:schemaRefs>
+</ds:datastoreItem>
 </file>
</xml_diff>